<commit_message>
2 templates, strong front
</commit_message>
<xml_diff>
--- a/back/templates/5073.docx
+++ b/back/templates/5073.docx
@@ -4,7 +4,7 @@
   <w:body>
     <w:p>
       <w:pPr>
-        <w:pStyle w:val="1143"/>
+        <w:pStyle w:val="1151"/>
         <w:pBdr/>
         <w:spacing/>
         <w:ind w:left="142"/>
@@ -127,7 +127,7 @@
     </w:p>
     <w:p>
       <w:pPr>
-        <w:pStyle w:val="1143"/>
+        <w:pStyle w:val="1151"/>
         <w:pBdr/>
         <w:spacing/>
         <w:ind/>
@@ -161,7 +161,7 @@
     </w:p>
     <w:p>
       <w:pPr>
-        <w:pStyle w:val="1143"/>
+        <w:pStyle w:val="1151"/>
         <w:pBdr/>
         <w:spacing/>
         <w:ind/>
@@ -197,7 +197,7 @@
     </w:p>
     <w:p>
       <w:pPr>
-        <w:pStyle w:val="1143"/>
+        <w:pStyle w:val="1151"/>
         <w:pBdr/>
         <w:spacing/>
         <w:ind/>
@@ -233,7 +233,7 @@
     </w:p>
     <w:p>
       <w:pPr>
-        <w:pStyle w:val="1143"/>
+        <w:pStyle w:val="1151"/>
         <w:pBdr/>
         <w:spacing/>
         <w:ind/>
@@ -269,7 +269,7 @@
     </w:p>
     <w:p>
       <w:pPr>
-        <w:pStyle w:val="1143"/>
+        <w:pStyle w:val="1151"/>
         <w:pBdr/>
         <w:spacing/>
         <w:ind/>
@@ -329,7 +329,7 @@
     </w:p>
     <w:p>
       <w:pPr>
-        <w:pStyle w:val="1143"/>
+        <w:pStyle w:val="1151"/>
         <w:pBdr/>
         <w:spacing/>
         <w:ind/>
@@ -364,7 +364,7 @@
     </w:p>
     <w:p>
       <w:pPr>
-        <w:pStyle w:val="1143"/>
+        <w:pStyle w:val="1151"/>
         <w:pBdr/>
         <w:spacing/>
         <w:ind w:firstLine="270" w:left="-90"/>
@@ -438,6 +438,7 @@
           <w:rFonts w:ascii="Times New Roman" w:hAnsi="Times New Roman" w:eastAsia="Times New Roman" w:cs="Times New Roman"/>
           <w:b/>
           <w:bCs/>
+          <w:highlight w:val="yellow"/>
         </w:rPr>
         <w:t xml:space="preserve">{contractNo}</w:t>
       </w:r>
@@ -462,6 +463,7 @@
           <w:rFonts w:ascii="Times New Roman" w:hAnsi="Times New Roman" w:eastAsia="Times New Roman" w:cs="Times New Roman"/>
           <w:b/>
           <w:bCs/>
+          <w:highlight w:val="yellow"/>
         </w:rPr>
         <w:t xml:space="preserve">{contractDate}</w:t>
       </w:r>
@@ -469,12 +471,14 @@
         <w:rPr>
           <w:b/>
           <w:bCs/>
+          <w:highlight w:val="yellow"/>
           <w:lang w:val="ru-RU"/>
         </w:rPr>
         <w:t xml:space="preserve">г</w:t>
       </w:r>
       <w:r>
         <w:rPr>
+          <w:highlight w:val="yellow"/>
           <w:lang w:val="ru-RU"/>
         </w:rPr>
         <w:t xml:space="preserve">.</w:t>
@@ -514,6 +518,7 @@
           <w:rFonts w:ascii="Times New Roman" w:hAnsi="Times New Roman" w:eastAsia="Times New Roman" w:cs="Times New Roman"/>
           <w:b/>
           <w:bCs/>
+          <w:highlight w:val="yellow"/>
         </w:rPr>
         <w:t xml:space="preserve">{title}</w:t>
       </w:r>
@@ -672,7 +677,7 @@
     </w:p>
     <w:p>
       <w:pPr>
-        <w:pStyle w:val="1207"/>
+        <w:pStyle w:val="1215"/>
         <w:pBdr/>
         <w:shd w:val="clear" w:color="auto" w:fill="auto"/>
         <w:spacing w:after="0"/>
@@ -752,7 +757,6 @@
         <w:rPr>
           <w:sz w:val="24"/>
           <w:szCs w:val="24"/>
-          <w:lang w:val="undefined"/>
         </w:rPr>
         <w:t xml:space="preserve"> </w:t>
       </w:r>
@@ -763,7 +767,7 @@
           <w:color w:val="000000" w:themeColor="text1"/>
           <w:sz w:val="24"/>
           <w:szCs w:val="24"/>
-          <w:lang w:val="undefined"/>
+          <w:highlight w:val="yellow"/>
         </w:rPr>
         <w:t xml:space="preserve">{contractEnd}</w:t>
       </w:r>
@@ -952,7 +956,7 @@
     </w:p>
     <w:p>
       <w:pPr>
-        <w:pStyle w:val="1207"/>
+        <w:pStyle w:val="1215"/>
         <w:pBdr/>
         <w:shd w:val="clear" w:color="auto" w:fill="auto"/>
         <w:spacing w:after="0"/>
@@ -1117,21 +1121,31 @@
       </w:r>
       <w:r>
         <w:rPr>
-          <w:sz w:val="24"/>
-          <w:szCs w:val="24"/>
+          <w:rFonts w:ascii="Times New Roman" w:hAnsi="Times New Roman" w:eastAsia="Times New Roman" w:cs="Times New Roman"/>
+          <w:b/>
+          <w:bCs/>
           <w:highlight w:val="yellow"/>
-          <w:lang w:bidi="ru-RU"/>
         </w:rPr>
-        <w:t xml:space="preserve">ТП-10/0,4 </w:t>
+        <w:t xml:space="preserve">{title</w:t>
       </w:r>
       <w:r>
         <w:rPr>
-          <w:sz w:val="24"/>
-          <w:szCs w:val="24"/>
+          <w:rFonts w:ascii="Times New Roman" w:hAnsi="Times New Roman" w:eastAsia="Times New Roman" w:cs="Times New Roman"/>
+          <w:b/>
+          <w:bCs/>
           <w:highlight w:val="yellow"/>
-          <w:lang w:bidi="ru-RU"/>
+          <w:lang w:val="undefined"/>
         </w:rPr>
-        <w:t xml:space="preserve">кВ</w:t>
+        <w:t xml:space="preserve">_cleared</w:t>
+      </w:r>
+      <w:r>
+        <w:rPr>
+          <w:rFonts w:ascii="Times New Roman" w:hAnsi="Times New Roman" w:eastAsia="Times New Roman" w:cs="Times New Roman"/>
+          <w:b/>
+          <w:bCs/>
+          <w:highlight w:val="yellow"/>
+        </w:rPr>
+        <w:t xml:space="preserve">}</w:t>
       </w:r>
       <w:r>
         <w:rPr>
@@ -1175,21 +1189,14 @@
       </w:r>
       <w:r>
         <w:rPr>
+          <w:b/>
+          <w:bCs/>
           <w:sz w:val="24"/>
           <w:szCs w:val="24"/>
           <w:highlight w:val="yellow"/>
-          <w:lang w:bidi="ru-RU"/>
+          <w:lang w:val="undefined"/>
         </w:rPr>
-        <w:t xml:space="preserve">Солнечногорским Р</w:t>
-      </w:r>
-      <w:r>
-        <w:rPr>
-          <w:sz w:val="24"/>
-          <w:szCs w:val="24"/>
-          <w:highlight w:val="yellow"/>
-          <w:lang w:bidi="ru-RU"/>
-        </w:rPr>
-        <w:t xml:space="preserve">ЭС</w:t>
+        <w:t xml:space="preserve">{res}</w:t>
       </w:r>
       <w:r>
         <w:rPr>
@@ -1312,7 +1319,7 @@
     </w:p>
     <w:p>
       <w:pPr>
-        <w:pStyle w:val="1207"/>
+        <w:pStyle w:val="1215"/>
         <w:pBdr/>
         <w:shd w:val="clear" w:color="auto" w:fill="auto"/>
         <w:spacing w:after="0"/>
@@ -1581,7 +1588,7 @@
     </w:p>
     <w:p>
       <w:pPr>
-        <w:pStyle w:val="1180"/>
+        <w:pStyle w:val="1188"/>
         <w:pBdr/>
         <w:spacing/>
         <w:ind w:right="260" w:firstLine="620" w:left="0"/>
@@ -1854,7 +1861,7 @@
     </w:p>
     <w:p>
       <w:pPr>
-        <w:pStyle w:val="1143"/>
+        <w:pStyle w:val="1151"/>
         <w:pBdr/>
         <w:spacing/>
         <w:ind/>
@@ -1900,7 +1907,7 @@
     </w:p>
     <w:p>
       <w:pPr>
-        <w:pStyle w:val="1143"/>
+        <w:pStyle w:val="1151"/>
         <w:pBdr/>
         <w:spacing/>
         <w:ind/>
@@ -1927,7 +1934,7 @@
     </w:p>
     <w:p>
       <w:pPr>
-        <w:pStyle w:val="1143"/>
+        <w:pStyle w:val="1151"/>
         <w:pBdr/>
         <w:spacing/>
         <w:ind/>
@@ -2105,7 +2112,7 @@
     </w:p>
     <w:p>
       <w:pPr>
-        <w:pStyle w:val="1143"/>
+        <w:pStyle w:val="1151"/>
         <w:pBdr/>
         <w:spacing/>
         <w:ind/>
@@ -2360,7 +2367,7 @@
         </w:tcPr>
         <w:p>
           <w:pPr>
-            <w:pStyle w:val="1158"/>
+            <w:pStyle w:val="1166"/>
             <w:pBdr/>
             <w:tabs>
               <w:tab w:val="left" w:leader="none" w:pos="426"/>
@@ -2412,7 +2419,7 @@
         </w:tcPr>
         <w:p>
           <w:pPr>
-            <w:pStyle w:val="1158"/>
+            <w:pStyle w:val="1166"/>
             <w:pBdr/>
             <w:tabs>
               <w:tab w:val="left" w:leader="none" w:pos="426"/>
@@ -2454,7 +2461,7 @@
   </w:tbl>
   <w:p>
     <w:pPr>
-      <w:pStyle w:val="1158"/>
+      <w:pStyle w:val="1166"/>
       <w:pBdr/>
       <w:tabs>
         <w:tab w:val="left" w:leader="none" w:pos="426"/>
@@ -2535,7 +2542,7 @@
 <w:hdr xmlns:wpc="http://schemas.microsoft.com/office/word/2010/wordprocessingCanvas" xmlns:mc="http://schemas.openxmlformats.org/markup-compatibility/2006" xmlns:o="urn:schemas-microsoft-com:office:office" xmlns:r="http://schemas.openxmlformats.org/officeDocument/2006/relationships" xmlns:m="http://schemas.openxmlformats.org/officeDocument/2006/math" xmlns:v="urn:schemas-microsoft-com:vml" xmlns:wp14="http://schemas.microsoft.com/office/word/2010/wordprocessingDrawing" xmlns:wp="http://schemas.openxmlformats.org/drawingml/2006/wordprocessingDrawing" xmlns:w10="urn:schemas-microsoft-com:office:word" xmlns:w="http://schemas.openxmlformats.org/wordprocessingml/2006/main" xmlns:w14="http://schemas.microsoft.com/office/word/2010/wordml" xmlns:w15="http://schemas.microsoft.com/office/word/2012/wordml" xmlns:wpg="http://schemas.microsoft.com/office/word/2010/wordprocessingGroup" xmlns:wpi="http://schemas.microsoft.com/office/word/2010/wordprocessingInk" xmlns:wne="http://schemas.microsoft.com/office/word/2006/wordml" xmlns:a="http://schemas.openxmlformats.org/drawingml/2006/main" xmlns:wps="http://schemas.microsoft.com/office/word/2010/wordprocessingShape" mc:Ignorable="w14 w15 wp14">
   <w:p>
     <w:pPr>
-      <w:pStyle w:val="1200"/>
+      <w:pStyle w:val="1208"/>
       <w:pBdr/>
       <w:tabs>
         <w:tab w:val="left" w:leader="none" w:pos="720"/>
@@ -2597,7 +2604,7 @@
   </w:p>
   <w:p>
     <w:pPr>
-      <w:pStyle w:val="1200"/>
+      <w:pStyle w:val="1208"/>
       <w:pBdr/>
       <w:tabs>
         <w:tab w:val="left" w:leader="none" w:pos="720"/>
@@ -2705,7 +2712,7 @@
   </w:p>
   <w:p>
     <w:pPr>
-      <w:pStyle w:val="1200"/>
+      <w:pStyle w:val="1208"/>
       <w:pBdr/>
       <w:tabs>
         <w:tab w:val="left" w:leader="none" w:pos="720"/>
@@ -2990,7 +2997,7 @@
   </w:p>
   <w:p>
     <w:pPr>
-      <w:pStyle w:val="1200"/>
+      <w:pStyle w:val="1208"/>
       <w:pBdr/>
       <w:tabs>
         <w:tab w:val="left" w:leader="none" w:pos="720"/>
@@ -3114,7 +3121,7 @@
   </w:p>
   <w:p>
     <w:pPr>
-      <w:pStyle w:val="1200"/>
+      <w:pStyle w:val="1208"/>
       <w:pBdr>
         <w:bottom w:val="single" w:color="000000" w:sz="4" w:space="1"/>
       </w:pBdr>
@@ -3170,7 +3177,7 @@
   </w:p>
   <w:p>
     <w:pPr>
-      <w:pStyle w:val="1200"/>
+      <w:pStyle w:val="1208"/>
       <w:pBdr>
         <w:bottom w:val="none" w:color="000000" w:sz="0" w:space="0"/>
       </w:pBdr>
@@ -3235,7 +3242,7 @@
   </w:p>
   <w:p>
     <w:pPr>
-      <w:pStyle w:val="1200"/>
+      <w:pStyle w:val="1208"/>
       <w:pBdr>
         <w:bottom w:val="none" w:color="000000" w:sz="0" w:space="0"/>
       </w:pBdr>
@@ -3455,7 +3462,7 @@
   </w:p>
   <w:p>
     <w:pPr>
-      <w:pStyle w:val="1200"/>
+      <w:pStyle w:val="1208"/>
       <w:pBdr>
         <w:bottom w:val="none" w:color="000000" w:sz="0" w:space="0"/>
       </w:pBdr>
@@ -3744,7 +3751,7 @@
   </w:p>
   <w:p>
     <w:pPr>
-      <w:pStyle w:val="1200"/>
+      <w:pStyle w:val="1208"/>
       <w:pBdr/>
       <w:tabs>
         <w:tab w:val="left" w:leader="none" w:pos="720"/>
@@ -4061,7 +4068,7 @@
   </w:p>
   <w:p>
     <w:pPr>
-      <w:pStyle w:val="1200"/>
+      <w:pStyle w:val="1208"/>
       <w:pBdr/>
       <w:tabs>
         <w:tab w:val="left" w:leader="none" w:pos="720"/>
@@ -4224,7 +4231,7 @@
   </w:p>
   <w:p>
     <w:pPr>
-      <w:pStyle w:val="1200"/>
+      <w:pStyle w:val="1208"/>
       <w:pBdr/>
       <w:tabs>
         <w:tab w:val="left" w:leader="none" w:pos="720"/>
@@ -4343,7 +4350,7 @@
   </w:p>
   <w:p>
     <w:pPr>
-      <w:pStyle w:val="1200"/>
+      <w:pStyle w:val="1208"/>
       <w:pBdr>
         <w:bottom w:val="none" w:color="000000" w:sz="0" w:space="0"/>
       </w:pBdr>
@@ -4408,7 +4415,7 @@
   </w:p>
   <w:p>
     <w:pPr>
-      <w:pStyle w:val="1156"/>
+      <w:pStyle w:val="1164"/>
       <w:pBdr/>
       <w:spacing/>
       <w:ind w:left="-284"/>
@@ -4435,7 +4442,7 @@
   </w:p>
   <w:p>
     <w:pPr>
-      <w:pStyle w:val="1156"/>
+      <w:pStyle w:val="1164"/>
       <w:pBdr/>
       <w:spacing/>
       <w:ind/>
@@ -6540,7 +6547,7 @@
     <w:lsdException w:name="Bibliography" w:uiPriority="37"/>
     <w:lsdException w:name="TOC Heading" w:uiPriority="39" w:qFormat="1"/>
   </w:latentStyles>
-  <w:style w:type="table" w:styleId="955" w:default="1">
+  <w:style w:type="table" w:styleId="963" w:default="1">
     <w:name w:val="Normal Table"/>
     <w:uiPriority w:val="99"/>
     <w:semiHidden/>
@@ -6733,9 +6740,9 @@
       </w:tcPr>
     </w:tblStylePr>
   </w:style>
-  <w:style w:type="table" w:styleId="956">
+  <w:style w:type="table" w:styleId="964">
     <w:name w:val="Table Grid"/>
-    <w:basedOn w:val="955"/>
+    <w:basedOn w:val="963"/>
     <w:uiPriority w:val="59"/>
     <w:pPr>
       <w:pBdr/>
@@ -6932,9 +6939,9 @@
       </w:tcPr>
     </w:tblStylePr>
   </w:style>
-  <w:style w:type="table" w:styleId="957">
+  <w:style w:type="table" w:styleId="965">
     <w:name w:val="Table Grid Light"/>
-    <w:basedOn w:val="955"/>
+    <w:basedOn w:val="963"/>
     <w:uiPriority w:val="59"/>
     <w:pPr>
       <w:pBdr/>
@@ -7131,9 +7138,9 @@
       </w:tcPr>
     </w:tblStylePr>
   </w:style>
-  <w:style w:type="table" w:styleId="958">
+  <w:style w:type="table" w:styleId="966">
     <w:name w:val="Plain Table 1"/>
-    <w:basedOn w:val="955"/>
+    <w:basedOn w:val="963"/>
     <w:uiPriority w:val="59"/>
     <w:pPr>
       <w:pBdr/>
@@ -7356,9 +7363,9 @@
       </w:tcPr>
     </w:tblStylePr>
   </w:style>
-  <w:style w:type="table" w:styleId="959">
+  <w:style w:type="table" w:styleId="967">
     <w:name w:val="Plain Table 2"/>
-    <w:basedOn w:val="955"/>
+    <w:basedOn w:val="963"/>
     <w:uiPriority w:val="59"/>
     <w:pPr>
       <w:pBdr/>
@@ -7589,9 +7596,9 @@
       </w:tcPr>
     </w:tblStylePr>
   </w:style>
-  <w:style w:type="table" w:styleId="960">
+  <w:style w:type="table" w:styleId="968">
     <w:name w:val="Plain Table 3"/>
-    <w:basedOn w:val="955"/>
+    <w:basedOn w:val="963"/>
     <w:uiPriority w:val="99"/>
     <w:pPr>
       <w:pBdr/>
@@ -7819,9 +7826,9 @@
       </w:tcPr>
     </w:tblStylePr>
   </w:style>
-  <w:style w:type="table" w:styleId="961">
+  <w:style w:type="table" w:styleId="969">
     <w:name w:val="Plain Table 4"/>
-    <w:basedOn w:val="955"/>
+    <w:basedOn w:val="963"/>
     <w:uiPriority w:val="99"/>
     <w:pPr>
       <w:pBdr/>
@@ -8035,9 +8042,9 @@
       </w:tcPr>
     </w:tblStylePr>
   </w:style>
-  <w:style w:type="table" w:styleId="962">
+  <w:style w:type="table" w:styleId="970">
     <w:name w:val="Plain Table 5"/>
-    <w:basedOn w:val="955"/>
+    <w:basedOn w:val="963"/>
     <w:uiPriority w:val="99"/>
     <w:pPr>
       <w:pBdr/>
@@ -8268,9 +8275,9 @@
       </w:tcPr>
     </w:tblStylePr>
   </w:style>
-  <w:style w:type="table" w:styleId="963">
+  <w:style w:type="table" w:styleId="971">
     <w:name w:val="Grid Table 1 Light"/>
-    <w:basedOn w:val="955"/>
+    <w:basedOn w:val="963"/>
     <w:uiPriority w:val="99"/>
     <w:pPr>
       <w:pBdr/>
@@ -8491,9 +8498,9 @@
       </w:tcPr>
     </w:tblStylePr>
   </w:style>
-  <w:style w:type="table" w:styleId="964">
+  <w:style w:type="table" w:styleId="972">
     <w:name w:val="Grid Table 1 Light - Accent 1"/>
-    <w:basedOn w:val="955"/>
+    <w:basedOn w:val="963"/>
     <w:uiPriority w:val="99"/>
     <w:pPr>
       <w:pBdr/>
@@ -8714,9 +8721,9 @@
       </w:tcPr>
     </w:tblStylePr>
   </w:style>
-  <w:style w:type="table" w:styleId="965">
+  <w:style w:type="table" w:styleId="973">
     <w:name w:val="Grid Table 1 Light - Accent 2"/>
-    <w:basedOn w:val="955"/>
+    <w:basedOn w:val="963"/>
     <w:uiPriority w:val="99"/>
     <w:pPr>
       <w:pBdr/>
@@ -8937,9 +8944,9 @@
       </w:tcPr>
     </w:tblStylePr>
   </w:style>
-  <w:style w:type="table" w:styleId="966">
+  <w:style w:type="table" w:styleId="974">
     <w:name w:val="Grid Table 1 Light - Accent 3"/>
-    <w:basedOn w:val="955"/>
+    <w:basedOn w:val="963"/>
     <w:uiPriority w:val="99"/>
     <w:pPr>
       <w:pBdr/>
@@ -9160,9 +9167,9 @@
       </w:tcPr>
     </w:tblStylePr>
   </w:style>
-  <w:style w:type="table" w:styleId="967">
+  <w:style w:type="table" w:styleId="975">
     <w:name w:val="Grid Table 1 Light - Accent 4"/>
-    <w:basedOn w:val="955"/>
+    <w:basedOn w:val="963"/>
     <w:uiPriority w:val="99"/>
     <w:pPr>
       <w:pBdr/>
@@ -9383,9 +9390,9 @@
       </w:tcPr>
     </w:tblStylePr>
   </w:style>
-  <w:style w:type="table" w:styleId="968">
+  <w:style w:type="table" w:styleId="976">
     <w:name w:val="Grid Table 1 Light - Accent 5"/>
-    <w:basedOn w:val="955"/>
+    <w:basedOn w:val="963"/>
     <w:uiPriority w:val="99"/>
     <w:pPr>
       <w:pBdr/>
@@ -9606,9 +9613,9 @@
       </w:tcPr>
     </w:tblStylePr>
   </w:style>
-  <w:style w:type="table" w:styleId="969">
+  <w:style w:type="table" w:styleId="977">
     <w:name w:val="Grid Table 1 Light - Accent 6"/>
-    <w:basedOn w:val="955"/>
+    <w:basedOn w:val="963"/>
     <w:uiPriority w:val="99"/>
     <w:pPr>
       <w:pBdr/>
@@ -9829,9 +9836,9 @@
       </w:tcPr>
     </w:tblStylePr>
   </w:style>
-  <w:style w:type="table" w:styleId="970">
+  <w:style w:type="table" w:styleId="978">
     <w:name w:val="Grid Table 2"/>
-    <w:basedOn w:val="955"/>
+    <w:basedOn w:val="963"/>
     <w:uiPriority w:val="99"/>
     <w:pPr>
       <w:pBdr/>
@@ -10061,9 +10068,9 @@
       </w:tcPr>
     </w:tblStylePr>
   </w:style>
-  <w:style w:type="table" w:styleId="971">
+  <w:style w:type="table" w:styleId="979">
     <w:name w:val="Grid Table 2 - Accent 1"/>
-    <w:basedOn w:val="955"/>
+    <w:basedOn w:val="963"/>
     <w:uiPriority w:val="99"/>
     <w:pPr>
       <w:pBdr/>
@@ -10293,9 +10300,9 @@
       </w:tcPr>
     </w:tblStylePr>
   </w:style>
-  <w:style w:type="table" w:styleId="972">
+  <w:style w:type="table" w:styleId="980">
     <w:name w:val="Grid Table 2 - Accent 2"/>
-    <w:basedOn w:val="955"/>
+    <w:basedOn w:val="963"/>
     <w:uiPriority w:val="99"/>
     <w:pPr>
       <w:pBdr/>
@@ -10525,9 +10532,9 @@
       </w:tcPr>
     </w:tblStylePr>
   </w:style>
-  <w:style w:type="table" w:styleId="973">
+  <w:style w:type="table" w:styleId="981">
     <w:name w:val="Grid Table 2 - Accent 3"/>
-    <w:basedOn w:val="955"/>
+    <w:basedOn w:val="963"/>
     <w:uiPriority w:val="99"/>
     <w:pPr>
       <w:pBdr/>
@@ -10757,9 +10764,9 @@
       </w:tcPr>
     </w:tblStylePr>
   </w:style>
-  <w:style w:type="table" w:styleId="974">
+  <w:style w:type="table" w:styleId="982">
     <w:name w:val="Grid Table 2 - Accent 4"/>
-    <w:basedOn w:val="955"/>
+    <w:basedOn w:val="963"/>
     <w:uiPriority w:val="99"/>
     <w:pPr>
       <w:pBdr/>
@@ -10989,9 +10996,9 @@
       </w:tcPr>
     </w:tblStylePr>
   </w:style>
-  <w:style w:type="table" w:styleId="975">
+  <w:style w:type="table" w:styleId="983">
     <w:name w:val="Grid Table 2 - Accent 5"/>
-    <w:basedOn w:val="955"/>
+    <w:basedOn w:val="963"/>
     <w:uiPriority w:val="99"/>
     <w:pPr>
       <w:pBdr/>
@@ -11221,9 +11228,9 @@
       </w:tcPr>
     </w:tblStylePr>
   </w:style>
-  <w:style w:type="table" w:styleId="976">
+  <w:style w:type="table" w:styleId="984">
     <w:name w:val="Grid Table 2 - Accent 6"/>
-    <w:basedOn w:val="955"/>
+    <w:basedOn w:val="963"/>
     <w:uiPriority w:val="99"/>
     <w:pPr>
       <w:pBdr/>
@@ -11453,9 +11460,9 @@
       </w:tcPr>
     </w:tblStylePr>
   </w:style>
-  <w:style w:type="table" w:styleId="977">
+  <w:style w:type="table" w:styleId="985">
     <w:name w:val="Grid Table 3"/>
-    <w:basedOn w:val="955"/>
+    <w:basedOn w:val="963"/>
     <w:uiPriority w:val="99"/>
     <w:pPr>
       <w:pBdr/>
@@ -11698,9 +11705,9 @@
       </w:tcPr>
     </w:tblStylePr>
   </w:style>
-  <w:style w:type="table" w:styleId="978">
+  <w:style w:type="table" w:styleId="986">
     <w:name w:val="Grid Table 3 - Accent 1"/>
-    <w:basedOn w:val="955"/>
+    <w:basedOn w:val="963"/>
     <w:uiPriority w:val="99"/>
     <w:pPr>
       <w:pBdr/>
@@ -11943,9 +11950,9 @@
       </w:tcPr>
     </w:tblStylePr>
   </w:style>
-  <w:style w:type="table" w:styleId="979">
+  <w:style w:type="table" w:styleId="987">
     <w:name w:val="Grid Table 3 - Accent 2"/>
-    <w:basedOn w:val="955"/>
+    <w:basedOn w:val="963"/>
     <w:uiPriority w:val="99"/>
     <w:pPr>
       <w:pBdr/>
@@ -12188,9 +12195,9 @@
       </w:tcPr>
     </w:tblStylePr>
   </w:style>
-  <w:style w:type="table" w:styleId="980">
+  <w:style w:type="table" w:styleId="988">
     <w:name w:val="Grid Table 3 - Accent 3"/>
-    <w:basedOn w:val="955"/>
+    <w:basedOn w:val="963"/>
     <w:uiPriority w:val="99"/>
     <w:pPr>
       <w:pBdr/>
@@ -12433,9 +12440,9 @@
       </w:tcPr>
     </w:tblStylePr>
   </w:style>
-  <w:style w:type="table" w:styleId="981">
+  <w:style w:type="table" w:styleId="989">
     <w:name w:val="Grid Table 3 - Accent 4"/>
-    <w:basedOn w:val="955"/>
+    <w:basedOn w:val="963"/>
     <w:uiPriority w:val="99"/>
     <w:pPr>
       <w:pBdr/>
@@ -12678,9 +12685,9 @@
       </w:tcPr>
     </w:tblStylePr>
   </w:style>
-  <w:style w:type="table" w:styleId="982">
+  <w:style w:type="table" w:styleId="990">
     <w:name w:val="Grid Table 3 - Accent 5"/>
-    <w:basedOn w:val="955"/>
+    <w:basedOn w:val="963"/>
     <w:uiPriority w:val="99"/>
     <w:pPr>
       <w:pBdr/>
@@ -12923,9 +12930,9 @@
       </w:tcPr>
     </w:tblStylePr>
   </w:style>
-  <w:style w:type="table" w:styleId="983">
+  <w:style w:type="table" w:styleId="991">
     <w:name w:val="Grid Table 3 - Accent 6"/>
-    <w:basedOn w:val="955"/>
+    <w:basedOn w:val="963"/>
     <w:uiPriority w:val="99"/>
     <w:pPr>
       <w:pBdr/>
@@ -13168,9 +13175,9 @@
       </w:tcPr>
     </w:tblStylePr>
   </w:style>
-  <w:style w:type="table" w:styleId="984">
+  <w:style w:type="table" w:styleId="992">
     <w:name w:val="Grid Table 4"/>
-    <w:basedOn w:val="955"/>
+    <w:basedOn w:val="963"/>
     <w:uiPriority w:val="59"/>
     <w:pPr>
       <w:pBdr/>
@@ -13401,9 +13408,9 @@
       </w:tcPr>
     </w:tblStylePr>
   </w:style>
-  <w:style w:type="table" w:styleId="985">
+  <w:style w:type="table" w:styleId="993">
     <w:name w:val="Grid Table 4 - Accent 1"/>
-    <w:basedOn w:val="955"/>
+    <w:basedOn w:val="963"/>
     <w:uiPriority w:val="59"/>
     <w:pPr>
       <w:pBdr/>
@@ -13634,9 +13641,9 @@
       </w:tcPr>
     </w:tblStylePr>
   </w:style>
-  <w:style w:type="table" w:styleId="986">
+  <w:style w:type="table" w:styleId="994">
     <w:name w:val="Grid Table 4 - Accent 2"/>
-    <w:basedOn w:val="955"/>
+    <w:basedOn w:val="963"/>
     <w:uiPriority w:val="59"/>
     <w:pPr>
       <w:pBdr/>
@@ -13867,9 +13874,9 @@
       </w:tcPr>
     </w:tblStylePr>
   </w:style>
-  <w:style w:type="table" w:styleId="987">
+  <w:style w:type="table" w:styleId="995">
     <w:name w:val="Grid Table 4 - Accent 3"/>
-    <w:basedOn w:val="955"/>
+    <w:basedOn w:val="963"/>
     <w:uiPriority w:val="59"/>
     <w:pPr>
       <w:pBdr/>
@@ -14100,9 +14107,9 @@
       </w:tcPr>
     </w:tblStylePr>
   </w:style>
-  <w:style w:type="table" w:styleId="988">
+  <w:style w:type="table" w:styleId="996">
     <w:name w:val="Grid Table 4 - Accent 4"/>
-    <w:basedOn w:val="955"/>
+    <w:basedOn w:val="963"/>
     <w:uiPriority w:val="59"/>
     <w:pPr>
       <w:pBdr/>
@@ -14333,9 +14340,9 @@
       </w:tcPr>
     </w:tblStylePr>
   </w:style>
-  <w:style w:type="table" w:styleId="989">
+  <w:style w:type="table" w:styleId="997">
     <w:name w:val="Grid Table 4 - Accent 5"/>
-    <w:basedOn w:val="955"/>
+    <w:basedOn w:val="963"/>
     <w:uiPriority w:val="59"/>
     <w:pPr>
       <w:pBdr/>
@@ -14566,9 +14573,9 @@
       </w:tcPr>
     </w:tblStylePr>
   </w:style>
-  <w:style w:type="table" w:styleId="990">
+  <w:style w:type="table" w:styleId="998">
     <w:name w:val="Grid Table 4 - Accent 6"/>
-    <w:basedOn w:val="955"/>
+    <w:basedOn w:val="963"/>
     <w:uiPriority w:val="59"/>
     <w:pPr>
       <w:pBdr/>
@@ -14799,9 +14806,9 @@
       </w:tcPr>
     </w:tblStylePr>
   </w:style>
-  <w:style w:type="table" w:styleId="991">
+  <w:style w:type="table" w:styleId="999">
     <w:name w:val="Grid Table 5 Dark"/>
-    <w:basedOn w:val="955"/>
+    <w:basedOn w:val="963"/>
     <w:uiPriority w:val="99"/>
     <w:pPr>
       <w:pBdr/>
@@ -15027,9 +15034,9 @@
       </w:tcPr>
     </w:tblStylePr>
   </w:style>
-  <w:style w:type="table" w:styleId="992">
+  <w:style w:type="table" w:styleId="1000">
     <w:name w:val="Grid Table 5 Dark- Accent 1"/>
-    <w:basedOn w:val="955"/>
+    <w:basedOn w:val="963"/>
     <w:uiPriority w:val="99"/>
     <w:pPr>
       <w:pBdr/>
@@ -15255,9 +15262,9 @@
       </w:tcPr>
     </w:tblStylePr>
   </w:style>
-  <w:style w:type="table" w:styleId="993">
+  <w:style w:type="table" w:styleId="1001">
     <w:name w:val="Grid Table 5 Dark - Accent 2"/>
-    <w:basedOn w:val="955"/>
+    <w:basedOn w:val="963"/>
     <w:uiPriority w:val="99"/>
     <w:pPr>
       <w:pBdr/>
@@ -15483,9 +15490,9 @@
       </w:tcPr>
     </w:tblStylePr>
   </w:style>
-  <w:style w:type="table" w:styleId="994">
+  <w:style w:type="table" w:styleId="1002">
     <w:name w:val="Grid Table 5 Dark - Accent 3"/>
-    <w:basedOn w:val="955"/>
+    <w:basedOn w:val="963"/>
     <w:uiPriority w:val="99"/>
     <w:pPr>
       <w:pBdr/>
@@ -15711,9 +15718,9 @@
       </w:tcPr>
     </w:tblStylePr>
   </w:style>
-  <w:style w:type="table" w:styleId="995">
+  <w:style w:type="table" w:styleId="1003">
     <w:name w:val="Grid Table 5 Dark- Accent 4"/>
-    <w:basedOn w:val="955"/>
+    <w:basedOn w:val="963"/>
     <w:uiPriority w:val="99"/>
     <w:pPr>
       <w:pBdr/>
@@ -15939,9 +15946,9 @@
       </w:tcPr>
     </w:tblStylePr>
   </w:style>
-  <w:style w:type="table" w:styleId="996">
+  <w:style w:type="table" w:styleId="1004">
     <w:name w:val="Grid Table 5 Dark - Accent 5"/>
-    <w:basedOn w:val="955"/>
+    <w:basedOn w:val="963"/>
     <w:uiPriority w:val="99"/>
     <w:pPr>
       <w:pBdr/>
@@ -16167,9 +16174,9 @@
       </w:tcPr>
     </w:tblStylePr>
   </w:style>
-  <w:style w:type="table" w:styleId="997">
+  <w:style w:type="table" w:styleId="1005">
     <w:name w:val="Grid Table 5 Dark - Accent 6"/>
-    <w:basedOn w:val="955"/>
+    <w:basedOn w:val="963"/>
     <w:uiPriority w:val="99"/>
     <w:pPr>
       <w:pBdr/>
@@ -16395,9 +16402,9 @@
       </w:tcPr>
     </w:tblStylePr>
   </w:style>
-  <w:style w:type="table" w:styleId="998">
+  <w:style w:type="table" w:styleId="1006">
     <w:name w:val="Grid Table 6 Colorful"/>
-    <w:basedOn w:val="955"/>
+    <w:basedOn w:val="963"/>
     <w:uiPriority w:val="99"/>
     <w:pPr>
       <w:pBdr/>
@@ -16625,9 +16632,9 @@
       </w:tcPr>
     </w:tblStylePr>
   </w:style>
-  <w:style w:type="table" w:styleId="999">
+  <w:style w:type="table" w:styleId="1007">
     <w:name w:val="Grid Table 6 Colorful - Accent 1"/>
-    <w:basedOn w:val="955"/>
+    <w:basedOn w:val="963"/>
     <w:uiPriority w:val="99"/>
     <w:pPr>
       <w:pBdr/>
@@ -16855,9 +16862,9 @@
       </w:tcPr>
     </w:tblStylePr>
   </w:style>
-  <w:style w:type="table" w:styleId="1000">
+  <w:style w:type="table" w:styleId="1008">
     <w:name w:val="Grid Table 6 Colorful - Accent 2"/>
-    <w:basedOn w:val="955"/>
+    <w:basedOn w:val="963"/>
     <w:uiPriority w:val="99"/>
     <w:pPr>
       <w:pBdr/>
@@ -17085,9 +17092,9 @@
       </w:tcPr>
     </w:tblStylePr>
   </w:style>
-  <w:style w:type="table" w:styleId="1001">
+  <w:style w:type="table" w:styleId="1009">
     <w:name w:val="Grid Table 6 Colorful - Accent 3"/>
-    <w:basedOn w:val="955"/>
+    <w:basedOn w:val="963"/>
     <w:uiPriority w:val="99"/>
     <w:pPr>
       <w:pBdr/>
@@ -17315,9 +17322,9 @@
       </w:tcPr>
     </w:tblStylePr>
   </w:style>
-  <w:style w:type="table" w:styleId="1002">
+  <w:style w:type="table" w:styleId="1010">
     <w:name w:val="Grid Table 6 Colorful - Accent 4"/>
-    <w:basedOn w:val="955"/>
+    <w:basedOn w:val="963"/>
     <w:uiPriority w:val="99"/>
     <w:pPr>
       <w:pBdr/>
@@ -17545,9 +17552,9 @@
       </w:tcPr>
     </w:tblStylePr>
   </w:style>
-  <w:style w:type="table" w:styleId="1003">
+  <w:style w:type="table" w:styleId="1011">
     <w:name w:val="Grid Table 6 Colorful - Accent 5"/>
-    <w:basedOn w:val="955"/>
+    <w:basedOn w:val="963"/>
     <w:uiPriority w:val="99"/>
     <w:pPr>
       <w:pBdr/>
@@ -17775,9 +17782,9 @@
       </w:tcPr>
     </w:tblStylePr>
   </w:style>
-  <w:style w:type="table" w:styleId="1004">
+  <w:style w:type="table" w:styleId="1012">
     <w:name w:val="Grid Table 6 Colorful - Accent 6"/>
-    <w:basedOn w:val="955"/>
+    <w:basedOn w:val="963"/>
     <w:uiPriority w:val="99"/>
     <w:pPr>
       <w:pBdr/>
@@ -18005,9 +18012,9 @@
       </w:tcPr>
     </w:tblStylePr>
   </w:style>
-  <w:style w:type="table" w:styleId="1005">
+  <w:style w:type="table" w:styleId="1013">
     <w:name w:val="Grid Table 7 Colorful"/>
-    <w:basedOn w:val="955"/>
+    <w:basedOn w:val="963"/>
     <w:uiPriority w:val="99"/>
     <w:pPr>
       <w:pBdr/>
@@ -18259,9 +18266,9 @@
       </w:tcPr>
     </w:tblStylePr>
   </w:style>
-  <w:style w:type="table" w:styleId="1006">
+  <w:style w:type="table" w:styleId="1014">
     <w:name w:val="Grid Table 7 Colorful - Accent 1"/>
-    <w:basedOn w:val="955"/>
+    <w:basedOn w:val="963"/>
     <w:uiPriority w:val="99"/>
     <w:pPr>
       <w:pBdr/>
@@ -18513,9 +18520,9 @@
       </w:tcPr>
     </w:tblStylePr>
   </w:style>
-  <w:style w:type="table" w:styleId="1007">
+  <w:style w:type="table" w:styleId="1015">
     <w:name w:val="Grid Table 7 Colorful - Accent 2"/>
-    <w:basedOn w:val="955"/>
+    <w:basedOn w:val="963"/>
     <w:uiPriority w:val="99"/>
     <w:pPr>
       <w:pBdr/>
@@ -18767,9 +18774,9 @@
       </w:tcPr>
     </w:tblStylePr>
   </w:style>
-  <w:style w:type="table" w:styleId="1008">
+  <w:style w:type="table" w:styleId="1016">
     <w:name w:val="Grid Table 7 Colorful - Accent 3"/>
-    <w:basedOn w:val="955"/>
+    <w:basedOn w:val="963"/>
     <w:uiPriority w:val="99"/>
     <w:pPr>
       <w:pBdr/>
@@ -19021,9 +19028,9 @@
       </w:tcPr>
     </w:tblStylePr>
   </w:style>
-  <w:style w:type="table" w:styleId="1009">
+  <w:style w:type="table" w:styleId="1017">
     <w:name w:val="Grid Table 7 Colorful - Accent 4"/>
-    <w:basedOn w:val="955"/>
+    <w:basedOn w:val="963"/>
     <w:uiPriority w:val="99"/>
     <w:pPr>
       <w:pBdr/>
@@ -19275,9 +19282,9 @@
       </w:tcPr>
     </w:tblStylePr>
   </w:style>
-  <w:style w:type="table" w:styleId="1010">
+  <w:style w:type="table" w:styleId="1018">
     <w:name w:val="Grid Table 7 Colorful - Accent 5"/>
-    <w:basedOn w:val="955"/>
+    <w:basedOn w:val="963"/>
     <w:uiPriority w:val="99"/>
     <w:pPr>
       <w:pBdr/>
@@ -19529,9 +19536,9 @@
       </w:tcPr>
     </w:tblStylePr>
   </w:style>
-  <w:style w:type="table" w:styleId="1011">
+  <w:style w:type="table" w:styleId="1019">
     <w:name w:val="Grid Table 7 Colorful - Accent 6"/>
-    <w:basedOn w:val="955"/>
+    <w:basedOn w:val="963"/>
     <w:uiPriority w:val="99"/>
     <w:pPr>
       <w:pBdr/>
@@ -19783,9 +19790,9 @@
       </w:tcPr>
     </w:tblStylePr>
   </w:style>
-  <w:style w:type="table" w:styleId="1012">
+  <w:style w:type="table" w:styleId="1020">
     <w:name w:val="List Table 1 Light"/>
-    <w:basedOn w:val="955"/>
+    <w:basedOn w:val="963"/>
     <w:uiPriority w:val="99"/>
     <w:pPr>
       <w:pBdr/>
@@ -19999,9 +20006,9 @@
       </w:tcPr>
     </w:tblStylePr>
   </w:style>
-  <w:style w:type="table" w:styleId="1013">
+  <w:style w:type="table" w:styleId="1021">
     <w:name w:val="List Table 1 Light - Accent 1"/>
-    <w:basedOn w:val="955"/>
+    <w:basedOn w:val="963"/>
     <w:uiPriority w:val="99"/>
     <w:pPr>
       <w:pBdr/>
@@ -20215,9 +20222,9 @@
       </w:tcPr>
     </w:tblStylePr>
   </w:style>
-  <w:style w:type="table" w:styleId="1014">
+  <w:style w:type="table" w:styleId="1022">
     <w:name w:val="List Table 1 Light - Accent 2"/>
-    <w:basedOn w:val="955"/>
+    <w:basedOn w:val="963"/>
     <w:uiPriority w:val="99"/>
     <w:pPr>
       <w:pBdr/>
@@ -20431,9 +20438,9 @@
       </w:tcPr>
     </w:tblStylePr>
   </w:style>
-  <w:style w:type="table" w:styleId="1015">
+  <w:style w:type="table" w:styleId="1023">
     <w:name w:val="List Table 1 Light - Accent 3"/>
-    <w:basedOn w:val="955"/>
+    <w:basedOn w:val="963"/>
     <w:uiPriority w:val="99"/>
     <w:pPr>
       <w:pBdr/>
@@ -20647,9 +20654,9 @@
       </w:tcPr>
     </w:tblStylePr>
   </w:style>
-  <w:style w:type="table" w:styleId="1016">
+  <w:style w:type="table" w:styleId="1024">
     <w:name w:val="List Table 1 Light - Accent 4"/>
-    <w:basedOn w:val="955"/>
+    <w:basedOn w:val="963"/>
     <w:uiPriority w:val="99"/>
     <w:pPr>
       <w:pBdr/>
@@ -20863,9 +20870,9 @@
       </w:tcPr>
     </w:tblStylePr>
   </w:style>
-  <w:style w:type="table" w:styleId="1017">
+  <w:style w:type="table" w:styleId="1025">
     <w:name w:val="List Table 1 Light - Accent 5"/>
-    <w:basedOn w:val="955"/>
+    <w:basedOn w:val="963"/>
     <w:uiPriority w:val="99"/>
     <w:pPr>
       <w:pBdr/>
@@ -21079,9 +21086,9 @@
       </w:tcPr>
     </w:tblStylePr>
   </w:style>
-  <w:style w:type="table" w:styleId="1018">
+  <w:style w:type="table" w:styleId="1026">
     <w:name w:val="List Table 1 Light - Accent 6"/>
-    <w:basedOn w:val="955"/>
+    <w:basedOn w:val="963"/>
     <w:uiPriority w:val="99"/>
     <w:pPr>
       <w:pBdr/>
@@ -21295,9 +21302,9 @@
       </w:tcPr>
     </w:tblStylePr>
   </w:style>
-  <w:style w:type="table" w:styleId="1019">
+  <w:style w:type="table" w:styleId="1027">
     <w:name w:val="List Table 2"/>
-    <w:basedOn w:val="955"/>
+    <w:basedOn w:val="963"/>
     <w:uiPriority w:val="99"/>
     <w:pPr>
       <w:pBdr/>
@@ -21533,9 +21540,9 @@
       </w:tcPr>
     </w:tblStylePr>
   </w:style>
-  <w:style w:type="table" w:styleId="1020">
+  <w:style w:type="table" w:styleId="1028">
     <w:name w:val="List Table 2 - Accent 1"/>
-    <w:basedOn w:val="955"/>
+    <w:basedOn w:val="963"/>
     <w:uiPriority w:val="99"/>
     <w:pPr>
       <w:pBdr/>
@@ -21771,9 +21778,9 @@
       </w:tcPr>
     </w:tblStylePr>
   </w:style>
-  <w:style w:type="table" w:styleId="1021">
+  <w:style w:type="table" w:styleId="1029">
     <w:name w:val="List Table 2 - Accent 2"/>
-    <w:basedOn w:val="955"/>
+    <w:basedOn w:val="963"/>
     <w:uiPriority w:val="99"/>
     <w:pPr>
       <w:pBdr/>
@@ -22009,9 +22016,9 @@
       </w:tcPr>
     </w:tblStylePr>
   </w:style>
-  <w:style w:type="table" w:styleId="1022">
+  <w:style w:type="table" w:styleId="1030">
     <w:name w:val="List Table 2 - Accent 3"/>
-    <w:basedOn w:val="955"/>
+    <w:basedOn w:val="963"/>
     <w:uiPriority w:val="99"/>
     <w:pPr>
       <w:pBdr/>
@@ -22247,9 +22254,9 @@
       </w:tcPr>
     </w:tblStylePr>
   </w:style>
-  <w:style w:type="table" w:styleId="1023">
+  <w:style w:type="table" w:styleId="1031">
     <w:name w:val="List Table 2 - Accent 4"/>
-    <w:basedOn w:val="955"/>
+    <w:basedOn w:val="963"/>
     <w:uiPriority w:val="99"/>
     <w:pPr>
       <w:pBdr/>
@@ -22485,9 +22492,9 @@
       </w:tcPr>
     </w:tblStylePr>
   </w:style>
-  <w:style w:type="table" w:styleId="1024">
+  <w:style w:type="table" w:styleId="1032">
     <w:name w:val="List Table 2 - Accent 5"/>
-    <w:basedOn w:val="955"/>
+    <w:basedOn w:val="963"/>
     <w:uiPriority w:val="99"/>
     <w:pPr>
       <w:pBdr/>
@@ -22723,9 +22730,9 @@
       </w:tcPr>
     </w:tblStylePr>
   </w:style>
-  <w:style w:type="table" w:styleId="1025">
+  <w:style w:type="table" w:styleId="1033">
     <w:name w:val="List Table 2 - Accent 6"/>
-    <w:basedOn w:val="955"/>
+    <w:basedOn w:val="963"/>
     <w:uiPriority w:val="99"/>
     <w:pPr>
       <w:pBdr/>
@@ -22961,9 +22968,9 @@
       </w:tcPr>
     </w:tblStylePr>
   </w:style>
-  <w:style w:type="table" w:styleId="1026">
+  <w:style w:type="table" w:styleId="1034">
     <w:name w:val="List Table 3"/>
-    <w:basedOn w:val="955"/>
+    <w:basedOn w:val="963"/>
     <w:uiPriority w:val="99"/>
     <w:pPr>
       <w:pBdr/>
@@ -23189,9 +23196,9 @@
       </w:tcPr>
     </w:tblStylePr>
   </w:style>
-  <w:style w:type="table" w:styleId="1027">
+  <w:style w:type="table" w:styleId="1035">
     <w:name w:val="List Table 3 - Accent 1"/>
-    <w:basedOn w:val="955"/>
+    <w:basedOn w:val="963"/>
     <w:uiPriority w:val="99"/>
     <w:pPr>
       <w:pBdr/>
@@ -23417,9 +23424,9 @@
       </w:tcPr>
     </w:tblStylePr>
   </w:style>
-  <w:style w:type="table" w:styleId="1028">
+  <w:style w:type="table" w:styleId="1036">
     <w:name w:val="List Table 3 - Accent 2"/>
-    <w:basedOn w:val="955"/>
+    <w:basedOn w:val="963"/>
     <w:uiPriority w:val="99"/>
     <w:pPr>
       <w:pBdr/>
@@ -23645,9 +23652,9 @@
       </w:tcPr>
     </w:tblStylePr>
   </w:style>
-  <w:style w:type="table" w:styleId="1029">
+  <w:style w:type="table" w:styleId="1037">
     <w:name w:val="List Table 3 - Accent 3"/>
-    <w:basedOn w:val="955"/>
+    <w:basedOn w:val="963"/>
     <w:uiPriority w:val="99"/>
     <w:pPr>
       <w:pBdr/>
@@ -23873,9 +23880,9 @@
       </w:tcPr>
     </w:tblStylePr>
   </w:style>
-  <w:style w:type="table" w:styleId="1030">
+  <w:style w:type="table" w:styleId="1038">
     <w:name w:val="List Table 3 - Accent 4"/>
-    <w:basedOn w:val="955"/>
+    <w:basedOn w:val="963"/>
     <w:uiPriority w:val="99"/>
     <w:pPr>
       <w:pBdr/>
@@ -24101,9 +24108,9 @@
       </w:tcPr>
     </w:tblStylePr>
   </w:style>
-  <w:style w:type="table" w:styleId="1031">
+  <w:style w:type="table" w:styleId="1039">
     <w:name w:val="List Table 3 - Accent 5"/>
-    <w:basedOn w:val="955"/>
+    <w:basedOn w:val="963"/>
     <w:uiPriority w:val="99"/>
     <w:pPr>
       <w:pBdr/>
@@ -24329,9 +24336,9 @@
       </w:tcPr>
     </w:tblStylePr>
   </w:style>
-  <w:style w:type="table" w:styleId="1032">
+  <w:style w:type="table" w:styleId="1040">
     <w:name w:val="List Table 3 - Accent 6"/>
-    <w:basedOn w:val="955"/>
+    <w:basedOn w:val="963"/>
     <w:uiPriority w:val="99"/>
     <w:pPr>
       <w:pBdr/>
@@ -24557,9 +24564,9 @@
       </w:tcPr>
     </w:tblStylePr>
   </w:style>
-  <w:style w:type="table" w:styleId="1033">
+  <w:style w:type="table" w:styleId="1041">
     <w:name w:val="List Table 4"/>
-    <w:basedOn w:val="955"/>
+    <w:basedOn w:val="963"/>
     <w:uiPriority w:val="99"/>
     <w:pPr>
       <w:pBdr/>
@@ -24782,9 +24789,9 @@
       </w:tcPr>
     </w:tblStylePr>
   </w:style>
-  <w:style w:type="table" w:styleId="1034">
+  <w:style w:type="table" w:styleId="1042">
     <w:name w:val="List Table 4 - Accent 1"/>
-    <w:basedOn w:val="955"/>
+    <w:basedOn w:val="963"/>
     <w:uiPriority w:val="99"/>
     <w:pPr>
       <w:pBdr/>
@@ -25007,9 +25014,9 @@
       </w:tcPr>
     </w:tblStylePr>
   </w:style>
-  <w:style w:type="table" w:styleId="1035">
+  <w:style w:type="table" w:styleId="1043">
     <w:name w:val="List Table 4 - Accent 2"/>
-    <w:basedOn w:val="955"/>
+    <w:basedOn w:val="963"/>
     <w:uiPriority w:val="99"/>
     <w:pPr>
       <w:pBdr/>
@@ -25232,9 +25239,9 @@
       </w:tcPr>
     </w:tblStylePr>
   </w:style>
-  <w:style w:type="table" w:styleId="1036">
+  <w:style w:type="table" w:styleId="1044">
     <w:name w:val="List Table 4 - Accent 3"/>
-    <w:basedOn w:val="955"/>
+    <w:basedOn w:val="963"/>
     <w:uiPriority w:val="99"/>
     <w:pPr>
       <w:pBdr/>
@@ -25457,9 +25464,9 @@
       </w:tcPr>
     </w:tblStylePr>
   </w:style>
-  <w:style w:type="table" w:styleId="1037">
+  <w:style w:type="table" w:styleId="1045">
     <w:name w:val="List Table 4 - Accent 4"/>
-    <w:basedOn w:val="955"/>
+    <w:basedOn w:val="963"/>
     <w:uiPriority w:val="99"/>
     <w:pPr>
       <w:pBdr/>
@@ -25682,9 +25689,9 @@
       </w:tcPr>
     </w:tblStylePr>
   </w:style>
-  <w:style w:type="table" w:styleId="1038">
+  <w:style w:type="table" w:styleId="1046">
     <w:name w:val="List Table 4 - Accent 5"/>
-    <w:basedOn w:val="955"/>
+    <w:basedOn w:val="963"/>
     <w:uiPriority w:val="99"/>
     <w:pPr>
       <w:pBdr/>
@@ -25907,9 +25914,9 @@
       </w:tcPr>
     </w:tblStylePr>
   </w:style>
-  <w:style w:type="table" w:styleId="1039">
+  <w:style w:type="table" w:styleId="1047">
     <w:name w:val="List Table 4 - Accent 6"/>
-    <w:basedOn w:val="955"/>
+    <w:basedOn w:val="963"/>
     <w:uiPriority w:val="99"/>
     <w:pPr>
       <w:pBdr/>
@@ -26132,9 +26139,9 @@
       </w:tcPr>
     </w:tblStylePr>
   </w:style>
-  <w:style w:type="table" w:styleId="1040">
+  <w:style w:type="table" w:styleId="1048">
     <w:name w:val="List Table 5 Dark"/>
-    <w:basedOn w:val="955"/>
+    <w:basedOn w:val="963"/>
     <w:uiPriority w:val="99"/>
     <w:pPr>
       <w:pBdr/>
@@ -26374,9 +26381,9 @@
       </w:tcPr>
     </w:tblStylePr>
   </w:style>
-  <w:style w:type="table" w:styleId="1041">
+  <w:style w:type="table" w:styleId="1049">
     <w:name w:val="List Table 5 Dark - Accent 1"/>
-    <w:basedOn w:val="955"/>
+    <w:basedOn w:val="963"/>
     <w:uiPriority w:val="99"/>
     <w:pPr>
       <w:pBdr/>
@@ -26616,9 +26623,9 @@
       </w:tcPr>
     </w:tblStylePr>
   </w:style>
-  <w:style w:type="table" w:styleId="1042">
+  <w:style w:type="table" w:styleId="1050">
     <w:name w:val="List Table 5 Dark - Accent 2"/>
-    <w:basedOn w:val="955"/>
+    <w:basedOn w:val="963"/>
     <w:uiPriority w:val="99"/>
     <w:pPr>
       <w:pBdr/>
@@ -26858,9 +26865,9 @@
       </w:tcPr>
     </w:tblStylePr>
   </w:style>
-  <w:style w:type="table" w:styleId="1043">
+  <w:style w:type="table" w:styleId="1051">
     <w:name w:val="List Table 5 Dark - Accent 3"/>
-    <w:basedOn w:val="955"/>
+    <w:basedOn w:val="963"/>
     <w:uiPriority w:val="99"/>
     <w:pPr>
       <w:pBdr/>
@@ -27100,9 +27107,9 @@
       </w:tcPr>
     </w:tblStylePr>
   </w:style>
-  <w:style w:type="table" w:styleId="1044">
+  <w:style w:type="table" w:styleId="1052">
     <w:name w:val="List Table 5 Dark - Accent 4"/>
-    <w:basedOn w:val="955"/>
+    <w:basedOn w:val="963"/>
     <w:uiPriority w:val="99"/>
     <w:pPr>
       <w:pBdr/>
@@ -27342,9 +27349,9 @@
       </w:tcPr>
     </w:tblStylePr>
   </w:style>
-  <w:style w:type="table" w:styleId="1045">
+  <w:style w:type="table" w:styleId="1053">
     <w:name w:val="List Table 5 Dark - Accent 5"/>
-    <w:basedOn w:val="955"/>
+    <w:basedOn w:val="963"/>
     <w:uiPriority w:val="99"/>
     <w:pPr>
       <w:pBdr/>
@@ -27584,9 +27591,9 @@
       </w:tcPr>
     </w:tblStylePr>
   </w:style>
-  <w:style w:type="table" w:styleId="1046">
+  <w:style w:type="table" w:styleId="1054">
     <w:name w:val="List Table 5 Dark - Accent 6"/>
-    <w:basedOn w:val="955"/>
+    <w:basedOn w:val="963"/>
     <w:uiPriority w:val="99"/>
     <w:pPr>
       <w:pBdr/>
@@ -27826,9 +27833,9 @@
       </w:tcPr>
     </w:tblStylePr>
   </w:style>
-  <w:style w:type="table" w:styleId="1047">
+  <w:style w:type="table" w:styleId="1055">
     <w:name w:val="List Table 6 Colorful"/>
-    <w:basedOn w:val="955"/>
+    <w:basedOn w:val="963"/>
     <w:uiPriority w:val="99"/>
     <w:pPr>
       <w:pBdr/>
@@ -28049,9 +28056,9 @@
       </w:tcPr>
     </w:tblStylePr>
   </w:style>
-  <w:style w:type="table" w:styleId="1048">
+  <w:style w:type="table" w:styleId="1056">
     <w:name w:val="List Table 6 Colorful - Accent 1"/>
-    <w:basedOn w:val="955"/>
+    <w:basedOn w:val="963"/>
     <w:uiPriority w:val="99"/>
     <w:pPr>
       <w:pBdr/>
@@ -28272,9 +28279,9 @@
       </w:tcPr>
     </w:tblStylePr>
   </w:style>
-  <w:style w:type="table" w:styleId="1049">
+  <w:style w:type="table" w:styleId="1057">
     <w:name w:val="List Table 6 Colorful - Accent 2"/>
-    <w:basedOn w:val="955"/>
+    <w:basedOn w:val="963"/>
     <w:uiPriority w:val="99"/>
     <w:pPr>
       <w:pBdr/>
@@ -28495,9 +28502,9 @@
       </w:tcPr>
     </w:tblStylePr>
   </w:style>
-  <w:style w:type="table" w:styleId="1050">
+  <w:style w:type="table" w:styleId="1058">
     <w:name w:val="List Table 6 Colorful - Accent 3"/>
-    <w:basedOn w:val="955"/>
+    <w:basedOn w:val="963"/>
     <w:uiPriority w:val="99"/>
     <w:pPr>
       <w:pBdr/>
@@ -28718,9 +28725,9 @@
       </w:tcPr>
     </w:tblStylePr>
   </w:style>
-  <w:style w:type="table" w:styleId="1051">
+  <w:style w:type="table" w:styleId="1059">
     <w:name w:val="List Table 6 Colorful - Accent 4"/>
-    <w:basedOn w:val="955"/>
+    <w:basedOn w:val="963"/>
     <w:uiPriority w:val="99"/>
     <w:pPr>
       <w:pBdr/>
@@ -28941,9 +28948,9 @@
       </w:tcPr>
     </w:tblStylePr>
   </w:style>
-  <w:style w:type="table" w:styleId="1052">
+  <w:style w:type="table" w:styleId="1060">
     <w:name w:val="List Table 6 Colorful - Accent 5"/>
-    <w:basedOn w:val="955"/>
+    <w:basedOn w:val="963"/>
     <w:uiPriority w:val="99"/>
     <w:pPr>
       <w:pBdr/>
@@ -29164,9 +29171,9 @@
       </w:tcPr>
     </w:tblStylePr>
   </w:style>
-  <w:style w:type="table" w:styleId="1053">
+  <w:style w:type="table" w:styleId="1061">
     <w:name w:val="List Table 6 Colorful - Accent 6"/>
-    <w:basedOn w:val="955"/>
+    <w:basedOn w:val="963"/>
     <w:uiPriority w:val="99"/>
     <w:pPr>
       <w:pBdr/>
@@ -29387,9 +29394,9 @@
       </w:tcPr>
     </w:tblStylePr>
   </w:style>
-  <w:style w:type="table" w:styleId="1054">
+  <w:style w:type="table" w:styleId="1062">
     <w:name w:val="List Table 7 Colorful"/>
-    <w:basedOn w:val="955"/>
+    <w:basedOn w:val="963"/>
     <w:uiPriority w:val="99"/>
     <w:pPr>
       <w:pBdr/>
@@ -29643,9 +29650,9 @@
       </w:tcPr>
     </w:tblStylePr>
   </w:style>
-  <w:style w:type="table" w:styleId="1055">
+  <w:style w:type="table" w:styleId="1063">
     <w:name w:val="List Table 7 Colorful - Accent 1"/>
-    <w:basedOn w:val="955"/>
+    <w:basedOn w:val="963"/>
     <w:uiPriority w:val="99"/>
     <w:pPr>
       <w:pBdr/>
@@ -29899,9 +29906,9 @@
       </w:tcPr>
     </w:tblStylePr>
   </w:style>
-  <w:style w:type="table" w:styleId="1056">
+  <w:style w:type="table" w:styleId="1064">
     <w:name w:val="List Table 7 Colorful - Accent 2"/>
-    <w:basedOn w:val="955"/>
+    <w:basedOn w:val="963"/>
     <w:uiPriority w:val="99"/>
     <w:pPr>
       <w:pBdr/>
@@ -30155,9 +30162,9 @@
       </w:tcPr>
     </w:tblStylePr>
   </w:style>
-  <w:style w:type="table" w:styleId="1057">
+  <w:style w:type="table" w:styleId="1065">
     <w:name w:val="List Table 7 Colorful - Accent 3"/>
-    <w:basedOn w:val="955"/>
+    <w:basedOn w:val="963"/>
     <w:uiPriority w:val="99"/>
     <w:pPr>
       <w:pBdr/>
@@ -30411,9 +30418,9 @@
       </w:tcPr>
     </w:tblStylePr>
   </w:style>
-  <w:style w:type="table" w:styleId="1058">
+  <w:style w:type="table" w:styleId="1066">
     <w:name w:val="List Table 7 Colorful - Accent 4"/>
-    <w:basedOn w:val="955"/>
+    <w:basedOn w:val="963"/>
     <w:uiPriority w:val="99"/>
     <w:pPr>
       <w:pBdr/>
@@ -30667,9 +30674,9 @@
       </w:tcPr>
     </w:tblStylePr>
   </w:style>
-  <w:style w:type="table" w:styleId="1059">
+  <w:style w:type="table" w:styleId="1067">
     <w:name w:val="List Table 7 Colorful - Accent 5"/>
-    <w:basedOn w:val="955"/>
+    <w:basedOn w:val="963"/>
     <w:uiPriority w:val="99"/>
     <w:pPr>
       <w:pBdr/>
@@ -30923,9 +30930,9 @@
       </w:tcPr>
     </w:tblStylePr>
   </w:style>
-  <w:style w:type="table" w:styleId="1060">
+  <w:style w:type="table" w:styleId="1068">
     <w:name w:val="List Table 7 Colorful - Accent 6"/>
-    <w:basedOn w:val="955"/>
+    <w:basedOn w:val="963"/>
     <w:uiPriority w:val="99"/>
     <w:pPr>
       <w:pBdr/>
@@ -31179,9 +31186,9 @@
       </w:tcPr>
     </w:tblStylePr>
   </w:style>
-  <w:style w:type="table" w:styleId="1061">
+  <w:style w:type="table" w:styleId="1069">
     <w:name w:val="Lined - Accent"/>
-    <w:basedOn w:val="955"/>
+    <w:basedOn w:val="963"/>
     <w:uiPriority w:val="99"/>
     <w:pPr>
       <w:pBdr/>
@@ -31416,9 +31423,9 @@
       </w:tcPr>
     </w:tblStylePr>
   </w:style>
-  <w:style w:type="table" w:styleId="1062">
+  <w:style w:type="table" w:styleId="1070">
     <w:name w:val="Lined - Accent 1"/>
-    <w:basedOn w:val="955"/>
+    <w:basedOn w:val="963"/>
     <w:uiPriority w:val="99"/>
     <w:pPr>
       <w:pBdr/>
@@ -31653,9 +31660,9 @@
       </w:tcPr>
     </w:tblStylePr>
   </w:style>
-  <w:style w:type="table" w:styleId="1063">
+  <w:style w:type="table" w:styleId="1071">
     <w:name w:val="Lined - Accent 2"/>
-    <w:basedOn w:val="955"/>
+    <w:basedOn w:val="963"/>
     <w:uiPriority w:val="99"/>
     <w:pPr>
       <w:pBdr/>
@@ -31890,9 +31897,9 @@
       </w:tcPr>
     </w:tblStylePr>
   </w:style>
-  <w:style w:type="table" w:styleId="1064">
+  <w:style w:type="table" w:styleId="1072">
     <w:name w:val="Lined - Accent 3"/>
-    <w:basedOn w:val="955"/>
+    <w:basedOn w:val="963"/>
     <w:uiPriority w:val="99"/>
     <w:pPr>
       <w:pBdr/>
@@ -32127,9 +32134,9 @@
       </w:tcPr>
     </w:tblStylePr>
   </w:style>
-  <w:style w:type="table" w:styleId="1065">
+  <w:style w:type="table" w:styleId="1073">
     <w:name w:val="Lined - Accent 4"/>
-    <w:basedOn w:val="955"/>
+    <w:basedOn w:val="963"/>
     <w:uiPriority w:val="99"/>
     <w:pPr>
       <w:pBdr/>
@@ -32364,9 +32371,9 @@
       </w:tcPr>
     </w:tblStylePr>
   </w:style>
-  <w:style w:type="table" w:styleId="1066">
+  <w:style w:type="table" w:styleId="1074">
     <w:name w:val="Lined - Accent 5"/>
-    <w:basedOn w:val="955"/>
+    <w:basedOn w:val="963"/>
     <w:uiPriority w:val="99"/>
     <w:pPr>
       <w:pBdr/>
@@ -32601,9 +32608,9 @@
       </w:tcPr>
     </w:tblStylePr>
   </w:style>
-  <w:style w:type="table" w:styleId="1067">
+  <w:style w:type="table" w:styleId="1075">
     <w:name w:val="Lined - Accent 6"/>
-    <w:basedOn w:val="955"/>
+    <w:basedOn w:val="963"/>
     <w:uiPriority w:val="99"/>
     <w:pPr>
       <w:pBdr/>
@@ -32838,9 +32845,9 @@
       </w:tcPr>
     </w:tblStylePr>
   </w:style>
-  <w:style w:type="table" w:styleId="1068">
+  <w:style w:type="table" w:styleId="1076">
     <w:name w:val="Bordered &amp; Lined - Accent"/>
-    <w:basedOn w:val="955"/>
+    <w:basedOn w:val="963"/>
     <w:uiPriority w:val="99"/>
     <w:pPr>
       <w:pBdr/>
@@ -33082,9 +33089,9 @@
       </w:tcPr>
     </w:tblStylePr>
   </w:style>
-  <w:style w:type="table" w:styleId="1069">
+  <w:style w:type="table" w:styleId="1077">
     <w:name w:val="Bordered &amp; Lined - Accent 1"/>
-    <w:basedOn w:val="955"/>
+    <w:basedOn w:val="963"/>
     <w:uiPriority w:val="99"/>
     <w:pPr>
       <w:pBdr/>
@@ -33326,9 +33333,9 @@
       </w:tcPr>
     </w:tblStylePr>
   </w:style>
-  <w:style w:type="table" w:styleId="1070">
+  <w:style w:type="table" w:styleId="1078">
     <w:name w:val="Bordered &amp; Lined - Accent 2"/>
-    <w:basedOn w:val="955"/>
+    <w:basedOn w:val="963"/>
     <w:uiPriority w:val="99"/>
     <w:pPr>
       <w:pBdr/>
@@ -33570,9 +33577,9 @@
       </w:tcPr>
     </w:tblStylePr>
   </w:style>
-  <w:style w:type="table" w:styleId="1071">
+  <w:style w:type="table" w:styleId="1079">
     <w:name w:val="Bordered &amp; Lined - Accent 3"/>
-    <w:basedOn w:val="955"/>
+    <w:basedOn w:val="963"/>
     <w:uiPriority w:val="99"/>
     <w:pPr>
       <w:pBdr/>
@@ -33814,9 +33821,9 @@
       </w:tcPr>
     </w:tblStylePr>
   </w:style>
-  <w:style w:type="table" w:styleId="1072">
+  <w:style w:type="table" w:styleId="1080">
     <w:name w:val="Bordered &amp; Lined - Accent 4"/>
-    <w:basedOn w:val="955"/>
+    <w:basedOn w:val="963"/>
     <w:uiPriority w:val="99"/>
     <w:pPr>
       <w:pBdr/>
@@ -34058,9 +34065,9 @@
       </w:tcPr>
     </w:tblStylePr>
   </w:style>
-  <w:style w:type="table" w:styleId="1073">
+  <w:style w:type="table" w:styleId="1081">
     <w:name w:val="Bordered &amp; Lined - Accent 5"/>
-    <w:basedOn w:val="955"/>
+    <w:basedOn w:val="963"/>
     <w:uiPriority w:val="99"/>
     <w:pPr>
       <w:pBdr/>
@@ -34302,9 +34309,9 @@
       </w:tcPr>
     </w:tblStylePr>
   </w:style>
-  <w:style w:type="table" w:styleId="1074">
+  <w:style w:type="table" w:styleId="1082">
     <w:name w:val="Bordered &amp; Lined - Accent 6"/>
-    <w:basedOn w:val="955"/>
+    <w:basedOn w:val="963"/>
     <w:uiPriority w:val="99"/>
     <w:pPr>
       <w:pBdr/>
@@ -34546,9 +34553,9 @@
       </w:tcPr>
     </w:tblStylePr>
   </w:style>
-  <w:style w:type="table" w:styleId="1075">
+  <w:style w:type="table" w:styleId="1083">
     <w:name w:val="Bordered"/>
-    <w:basedOn w:val="955"/>
+    <w:basedOn w:val="963"/>
     <w:uiPriority w:val="99"/>
     <w:pPr>
       <w:pBdr/>
@@ -34777,9 +34784,9 @@
       </w:tcPr>
     </w:tblStylePr>
   </w:style>
-  <w:style w:type="table" w:styleId="1076">
+  <w:style w:type="table" w:styleId="1084">
     <w:name w:val="Bordered - Accent 1"/>
-    <w:basedOn w:val="955"/>
+    <w:basedOn w:val="963"/>
     <w:uiPriority w:val="99"/>
     <w:pPr>
       <w:pBdr/>
@@ -35008,9 +35015,9 @@
       </w:tcPr>
     </w:tblStylePr>
   </w:style>
-  <w:style w:type="table" w:styleId="1077">
+  <w:style w:type="table" w:styleId="1085">
     <w:name w:val="Bordered - Accent 2"/>
-    <w:basedOn w:val="955"/>
+    <w:basedOn w:val="963"/>
     <w:uiPriority w:val="99"/>
     <w:pPr>
       <w:pBdr/>
@@ -35239,9 +35246,9 @@
       </w:tcPr>
     </w:tblStylePr>
   </w:style>
-  <w:style w:type="table" w:styleId="1078">
+  <w:style w:type="table" w:styleId="1086">
     <w:name w:val="Bordered - Accent 3"/>
-    <w:basedOn w:val="955"/>
+    <w:basedOn w:val="963"/>
     <w:uiPriority w:val="99"/>
     <w:pPr>
       <w:pBdr/>
@@ -35470,9 +35477,9 @@
       </w:tcPr>
     </w:tblStylePr>
   </w:style>
-  <w:style w:type="table" w:styleId="1079">
+  <w:style w:type="table" w:styleId="1087">
     <w:name w:val="Bordered - Accent 4"/>
-    <w:basedOn w:val="955"/>
+    <w:basedOn w:val="963"/>
     <w:uiPriority w:val="99"/>
     <w:pPr>
       <w:pBdr/>
@@ -35701,9 +35708,9 @@
       </w:tcPr>
     </w:tblStylePr>
   </w:style>
-  <w:style w:type="table" w:styleId="1080">
+  <w:style w:type="table" w:styleId="1088">
     <w:name w:val="Bordered - Accent 5"/>
-    <w:basedOn w:val="955"/>
+    <w:basedOn w:val="963"/>
     <w:uiPriority w:val="99"/>
     <w:pPr>
       <w:pBdr/>
@@ -35932,9 +35939,9 @@
       </w:tcPr>
     </w:tblStylePr>
   </w:style>
-  <w:style w:type="table" w:styleId="1081">
+  <w:style w:type="table" w:styleId="1089">
     <w:name w:val="Bordered - Accent 6"/>
-    <w:basedOn w:val="955"/>
+    <w:basedOn w:val="963"/>
     <w:uiPriority w:val="99"/>
     <w:pPr>
       <w:pBdr/>
@@ -36163,11 +36170,11 @@
       </w:tcPr>
     </w:tblStylePr>
   </w:style>
-  <w:style w:type="paragraph" w:styleId="1082">
+  <w:style w:type="paragraph" w:styleId="1090">
     <w:name w:val="Heading 1"/>
-    <w:basedOn w:val="1143"/>
-    <w:next w:val="1143"/>
-    <w:link w:val="1093"/>
+    <w:basedOn w:val="1151"/>
+    <w:next w:val="1151"/>
+    <w:link w:val="1101"/>
     <w:uiPriority w:val="9"/>
     <w:qFormat/>
     <w:pPr>
@@ -36185,11 +36192,11 @@
       <w:szCs w:val="40"/>
     </w:rPr>
   </w:style>
-  <w:style w:type="paragraph" w:styleId="1083">
+  <w:style w:type="paragraph" w:styleId="1091">
     <w:name w:val="Heading 2"/>
-    <w:basedOn w:val="1143"/>
-    <w:next w:val="1143"/>
-    <w:link w:val="1094"/>
+    <w:basedOn w:val="1151"/>
+    <w:next w:val="1151"/>
+    <w:link w:val="1102"/>
     <w:uiPriority w:val="9"/>
     <w:unhideWhenUsed/>
     <w:qFormat/>
@@ -36208,11 +36215,11 @@
       <w:szCs w:val="32"/>
     </w:rPr>
   </w:style>
-  <w:style w:type="paragraph" w:styleId="1084">
+  <w:style w:type="paragraph" w:styleId="1092">
     <w:name w:val="Heading 3"/>
-    <w:basedOn w:val="1143"/>
-    <w:next w:val="1143"/>
-    <w:link w:val="1095"/>
+    <w:basedOn w:val="1151"/>
+    <w:next w:val="1151"/>
+    <w:link w:val="1103"/>
     <w:uiPriority w:val="9"/>
     <w:unhideWhenUsed/>
     <w:qFormat/>
@@ -36231,11 +36238,11 @@
       <w:szCs w:val="28"/>
     </w:rPr>
   </w:style>
-  <w:style w:type="paragraph" w:styleId="1085">
+  <w:style w:type="paragraph" w:styleId="1093">
     <w:name w:val="Heading 4"/>
-    <w:basedOn w:val="1143"/>
-    <w:next w:val="1143"/>
-    <w:link w:val="1096"/>
+    <w:basedOn w:val="1151"/>
+    <w:next w:val="1151"/>
+    <w:link w:val="1104"/>
     <w:uiPriority w:val="9"/>
     <w:unhideWhenUsed/>
     <w:qFormat/>
@@ -36254,11 +36261,11 @@
       <w:color w:val="0f4761" w:themeColor="accent1" w:themeShade="BF"/>
     </w:rPr>
   </w:style>
-  <w:style w:type="paragraph" w:styleId="1086">
+  <w:style w:type="paragraph" w:styleId="1094">
     <w:name w:val="Heading 5"/>
-    <w:basedOn w:val="1143"/>
-    <w:next w:val="1143"/>
-    <w:link w:val="1097"/>
+    <w:basedOn w:val="1151"/>
+    <w:next w:val="1151"/>
+    <w:link w:val="1105"/>
     <w:uiPriority w:val="9"/>
     <w:unhideWhenUsed/>
     <w:qFormat/>
@@ -36275,11 +36282,11 @@
       <w:color w:val="0f4761" w:themeColor="accent1" w:themeShade="BF"/>
     </w:rPr>
   </w:style>
-  <w:style w:type="paragraph" w:styleId="1087">
+  <w:style w:type="paragraph" w:styleId="1095">
     <w:name w:val="Heading 6"/>
-    <w:basedOn w:val="1143"/>
-    <w:next w:val="1143"/>
-    <w:link w:val="1098"/>
+    <w:basedOn w:val="1151"/>
+    <w:next w:val="1151"/>
+    <w:link w:val="1106"/>
     <w:uiPriority w:val="9"/>
     <w:unhideWhenUsed/>
     <w:qFormat/>
@@ -36298,11 +36305,11 @@
       <w:color w:val="595959" w:themeColor="text1" w:themeTint="A6"/>
     </w:rPr>
   </w:style>
-  <w:style w:type="paragraph" w:styleId="1088">
+  <w:style w:type="paragraph" w:styleId="1096">
     <w:name w:val="Heading 7"/>
-    <w:basedOn w:val="1143"/>
-    <w:next w:val="1143"/>
-    <w:link w:val="1099"/>
+    <w:basedOn w:val="1151"/>
+    <w:next w:val="1151"/>
+    <w:link w:val="1107"/>
     <w:uiPriority w:val="9"/>
     <w:unhideWhenUsed/>
     <w:qFormat/>
@@ -36319,11 +36326,11 @@
       <w:color w:val="595959" w:themeColor="text1" w:themeTint="A6"/>
     </w:rPr>
   </w:style>
-  <w:style w:type="paragraph" w:styleId="1089">
+  <w:style w:type="paragraph" w:styleId="1097">
     <w:name w:val="Heading 8"/>
-    <w:basedOn w:val="1143"/>
-    <w:next w:val="1143"/>
-    <w:link w:val="1100"/>
+    <w:basedOn w:val="1151"/>
+    <w:next w:val="1151"/>
+    <w:link w:val="1108"/>
     <w:uiPriority w:val="9"/>
     <w:unhideWhenUsed/>
     <w:qFormat/>
@@ -36342,11 +36349,11 @@
       <w:color w:val="272727" w:themeColor="text1" w:themeTint="D8"/>
     </w:rPr>
   </w:style>
-  <w:style w:type="paragraph" w:styleId="1090">
+  <w:style w:type="paragraph" w:styleId="1098">
     <w:name w:val="Heading 9"/>
-    <w:basedOn w:val="1143"/>
-    <w:next w:val="1143"/>
-    <w:link w:val="1101"/>
+    <w:basedOn w:val="1151"/>
+    <w:next w:val="1151"/>
+    <w:link w:val="1109"/>
     <w:uiPriority w:val="9"/>
     <w:unhideWhenUsed/>
     <w:qFormat/>
@@ -36365,7 +36372,7 @@
       <w:color w:val="272727" w:themeColor="text1" w:themeTint="D8"/>
     </w:rPr>
   </w:style>
-  <w:style w:type="character" w:styleId="1091" w:default="1">
+  <w:style w:type="character" w:styleId="1099" w:default="1">
     <w:name w:val="Default Paragraph Font"/>
     <w:uiPriority w:val="1"/>
     <w:semiHidden/>
@@ -36376,7 +36383,7 @@
       <w:ind/>
     </w:pPr>
   </w:style>
-  <w:style w:type="numbering" w:styleId="1092" w:default="1">
+  <w:style w:type="numbering" w:styleId="1100" w:default="1">
     <w:name w:val="No List"/>
     <w:uiPriority w:val="99"/>
     <w:semiHidden/>
@@ -36387,10 +36394,10 @@
       <w:ind/>
     </w:pPr>
   </w:style>
-  <w:style w:type="character" w:styleId="1093">
+  <w:style w:type="character" w:styleId="1101">
     <w:name w:val="Heading 1 Char"/>
-    <w:basedOn w:val="1091"/>
-    <w:link w:val="1082"/>
+    <w:basedOn w:val="1099"/>
+    <w:link w:val="1090"/>
     <w:uiPriority w:val="9"/>
     <w:pPr>
       <w:pBdr/>
@@ -36404,10 +36411,10 @@
       <w:szCs w:val="40"/>
     </w:rPr>
   </w:style>
-  <w:style w:type="character" w:styleId="1094">
+  <w:style w:type="character" w:styleId="1102">
     <w:name w:val="Heading 2 Char"/>
-    <w:basedOn w:val="1091"/>
-    <w:link w:val="1083"/>
+    <w:basedOn w:val="1099"/>
+    <w:link w:val="1091"/>
     <w:uiPriority w:val="9"/>
     <w:pPr>
       <w:pBdr/>
@@ -36421,10 +36428,10 @@
       <w:szCs w:val="32"/>
     </w:rPr>
   </w:style>
-  <w:style w:type="character" w:styleId="1095">
+  <w:style w:type="character" w:styleId="1103">
     <w:name w:val="Heading 3 Char"/>
-    <w:basedOn w:val="1091"/>
-    <w:link w:val="1084"/>
+    <w:basedOn w:val="1099"/>
+    <w:link w:val="1092"/>
     <w:uiPriority w:val="9"/>
     <w:pPr>
       <w:pBdr/>
@@ -36438,10 +36445,10 @@
       <w:szCs w:val="28"/>
     </w:rPr>
   </w:style>
-  <w:style w:type="character" w:styleId="1096">
+  <w:style w:type="character" w:styleId="1104">
     <w:name w:val="Heading 4 Char"/>
-    <w:basedOn w:val="1091"/>
-    <w:link w:val="1085"/>
+    <w:basedOn w:val="1099"/>
+    <w:link w:val="1093"/>
     <w:uiPriority w:val="9"/>
     <w:pPr>
       <w:pBdr/>
@@ -36455,10 +36462,10 @@
       <w:color w:val="0f4761" w:themeColor="accent1" w:themeShade="BF"/>
     </w:rPr>
   </w:style>
-  <w:style w:type="character" w:styleId="1097">
+  <w:style w:type="character" w:styleId="1105">
     <w:name w:val="Heading 5 Char"/>
-    <w:basedOn w:val="1091"/>
-    <w:link w:val="1086"/>
+    <w:basedOn w:val="1099"/>
+    <w:link w:val="1094"/>
     <w:uiPriority w:val="9"/>
     <w:pPr>
       <w:pBdr/>
@@ -36470,10 +36477,10 @@
       <w:color w:val="0f4761" w:themeColor="accent1" w:themeShade="BF"/>
     </w:rPr>
   </w:style>
-  <w:style w:type="character" w:styleId="1098">
+  <w:style w:type="character" w:styleId="1106">
     <w:name w:val="Heading 6 Char"/>
-    <w:basedOn w:val="1091"/>
-    <w:link w:val="1087"/>
+    <w:basedOn w:val="1099"/>
+    <w:link w:val="1095"/>
     <w:uiPriority w:val="9"/>
     <w:pPr>
       <w:pBdr/>
@@ -36487,10 +36494,10 @@
       <w:color w:val="595959" w:themeColor="text1" w:themeTint="A6"/>
     </w:rPr>
   </w:style>
-  <w:style w:type="character" w:styleId="1099">
+  <w:style w:type="character" w:styleId="1107">
     <w:name w:val="Heading 7 Char"/>
-    <w:basedOn w:val="1091"/>
-    <w:link w:val="1088"/>
+    <w:basedOn w:val="1099"/>
+    <w:link w:val="1096"/>
     <w:uiPriority w:val="9"/>
     <w:pPr>
       <w:pBdr/>
@@ -36502,10 +36509,10 @@
       <w:color w:val="595959" w:themeColor="text1" w:themeTint="A6"/>
     </w:rPr>
   </w:style>
-  <w:style w:type="character" w:styleId="1100">
+  <w:style w:type="character" w:styleId="1108">
     <w:name w:val="Heading 8 Char"/>
-    <w:basedOn w:val="1091"/>
-    <w:link w:val="1089"/>
+    <w:basedOn w:val="1099"/>
+    <w:link w:val="1097"/>
     <w:uiPriority w:val="9"/>
     <w:pPr>
       <w:pBdr/>
@@ -36519,10 +36526,10 @@
       <w:color w:val="272727" w:themeColor="text1" w:themeTint="D8"/>
     </w:rPr>
   </w:style>
-  <w:style w:type="character" w:styleId="1101">
+  <w:style w:type="character" w:styleId="1109">
     <w:name w:val="Heading 9 Char"/>
-    <w:basedOn w:val="1091"/>
-    <w:link w:val="1090"/>
+    <w:basedOn w:val="1099"/>
+    <w:link w:val="1098"/>
     <w:uiPriority w:val="9"/>
     <w:pPr>
       <w:pBdr/>
@@ -36536,11 +36543,11 @@
       <w:color w:val="272727" w:themeColor="text1" w:themeTint="D8"/>
     </w:rPr>
   </w:style>
-  <w:style w:type="paragraph" w:styleId="1102">
+  <w:style w:type="paragraph" w:styleId="1110">
     <w:name w:val="Title"/>
-    <w:basedOn w:val="1143"/>
-    <w:next w:val="1143"/>
-    <w:link w:val="1103"/>
+    <w:basedOn w:val="1151"/>
+    <w:next w:val="1151"/>
+    <w:link w:val="1111"/>
     <w:uiPriority w:val="10"/>
     <w:qFormat/>
     <w:pPr>
@@ -36556,10 +36563,10 @@
       <w:szCs w:val="56"/>
     </w:rPr>
   </w:style>
-  <w:style w:type="character" w:styleId="1103">
+  <w:style w:type="character" w:styleId="1111">
     <w:name w:val="Title Char"/>
-    <w:basedOn w:val="1091"/>
-    <w:link w:val="1102"/>
+    <w:basedOn w:val="1099"/>
+    <w:link w:val="1110"/>
     <w:uiPriority w:val="10"/>
     <w:pPr>
       <w:pBdr/>
@@ -36573,11 +36580,11 @@
       <w:szCs w:val="56"/>
     </w:rPr>
   </w:style>
-  <w:style w:type="paragraph" w:styleId="1104">
+  <w:style w:type="paragraph" w:styleId="1112">
     <w:name w:val="Subtitle"/>
-    <w:basedOn w:val="1143"/>
-    <w:next w:val="1143"/>
-    <w:link w:val="1105"/>
+    <w:basedOn w:val="1151"/>
+    <w:next w:val="1151"/>
+    <w:link w:val="1113"/>
     <w:uiPriority w:val="11"/>
     <w:qFormat/>
     <w:pPr>
@@ -36595,10 +36602,10 @@
       <w:szCs w:val="28"/>
     </w:rPr>
   </w:style>
-  <w:style w:type="character" w:styleId="1105">
+  <w:style w:type="character" w:styleId="1113">
     <w:name w:val="Subtitle Char"/>
-    <w:basedOn w:val="1091"/>
-    <w:link w:val="1104"/>
+    <w:basedOn w:val="1099"/>
+    <w:link w:val="1112"/>
     <w:uiPriority w:val="11"/>
     <w:pPr>
       <w:pBdr/>
@@ -36612,11 +36619,11 @@
       <w:szCs w:val="28"/>
     </w:rPr>
   </w:style>
-  <w:style w:type="paragraph" w:styleId="1106">
+  <w:style w:type="paragraph" w:styleId="1114">
     <w:name w:val="Quote"/>
-    <w:basedOn w:val="1143"/>
-    <w:next w:val="1143"/>
-    <w:link w:val="1107"/>
+    <w:basedOn w:val="1151"/>
+    <w:next w:val="1151"/>
+    <w:link w:val="1115"/>
     <w:uiPriority w:val="29"/>
     <w:qFormat/>
     <w:pPr>
@@ -36631,10 +36638,10 @@
       <w:color w:val="404040" w:themeColor="text1" w:themeTint="BF"/>
     </w:rPr>
   </w:style>
-  <w:style w:type="character" w:styleId="1107">
+  <w:style w:type="character" w:styleId="1115">
     <w:name w:val="Quote Char"/>
-    <w:basedOn w:val="1091"/>
-    <w:link w:val="1106"/>
+    <w:basedOn w:val="1099"/>
+    <w:link w:val="1114"/>
     <w:uiPriority w:val="29"/>
     <w:pPr>
       <w:pBdr/>
@@ -36647,9 +36654,9 @@
       <w:color w:val="404040" w:themeColor="text1" w:themeTint="BF"/>
     </w:rPr>
   </w:style>
-  <w:style w:type="paragraph" w:styleId="1108">
+  <w:style w:type="paragraph" w:styleId="1116">
     <w:name w:val="List Paragraph"/>
-    <w:basedOn w:val="1143"/>
+    <w:basedOn w:val="1151"/>
     <w:uiPriority w:val="34"/>
     <w:qFormat/>
     <w:pPr>
@@ -36659,9 +36666,9 @@
       <w:contextualSpacing w:val="true"/>
     </w:pPr>
   </w:style>
-  <w:style w:type="character" w:styleId="1109">
+  <w:style w:type="character" w:styleId="1117">
     <w:name w:val="Intense Emphasis"/>
-    <w:basedOn w:val="1091"/>
+    <w:basedOn w:val="1099"/>
     <w:uiPriority w:val="21"/>
     <w:qFormat/>
     <w:pPr>
@@ -36675,11 +36682,11 @@
       <w:color w:val="0f4761" w:themeColor="accent1" w:themeShade="BF"/>
     </w:rPr>
   </w:style>
-  <w:style w:type="paragraph" w:styleId="1110">
+  <w:style w:type="paragraph" w:styleId="1118">
     <w:name w:val="Intense Quote"/>
-    <w:basedOn w:val="1143"/>
-    <w:next w:val="1143"/>
-    <w:link w:val="1111"/>
+    <w:basedOn w:val="1151"/>
+    <w:next w:val="1151"/>
+    <w:link w:val="1119"/>
     <w:uiPriority w:val="30"/>
     <w:qFormat/>
     <w:pPr>
@@ -36697,10 +36704,10 @@
       <w:color w:val="0f4761" w:themeColor="accent1" w:themeShade="BF"/>
     </w:rPr>
   </w:style>
-  <w:style w:type="character" w:styleId="1111">
+  <w:style w:type="character" w:styleId="1119">
     <w:name w:val="Intense Quote Char"/>
-    <w:basedOn w:val="1091"/>
-    <w:link w:val="1110"/>
+    <w:basedOn w:val="1099"/>
+    <w:link w:val="1118"/>
     <w:uiPriority w:val="30"/>
     <w:pPr>
       <w:pBdr/>
@@ -36713,9 +36720,9 @@
       <w:color w:val="0f4761" w:themeColor="accent1" w:themeShade="BF"/>
     </w:rPr>
   </w:style>
-  <w:style w:type="character" w:styleId="1112">
+  <w:style w:type="character" w:styleId="1120">
     <w:name w:val="Intense Reference"/>
-    <w:basedOn w:val="1091"/>
+    <w:basedOn w:val="1099"/>
     <w:uiPriority w:val="32"/>
     <w:qFormat/>
     <w:pPr>
@@ -36731,9 +36738,9 @@
       <w:spacing w:val="5"/>
     </w:rPr>
   </w:style>
-  <w:style w:type="paragraph" w:styleId="1113">
+  <w:style w:type="paragraph" w:styleId="1121">
     <w:name w:val="No Spacing"/>
-    <w:basedOn w:val="1143"/>
+    <w:basedOn w:val="1151"/>
     <w:uiPriority w:val="1"/>
     <w:qFormat/>
     <w:pPr>
@@ -36742,9 +36749,9 @@
       <w:ind/>
     </w:pPr>
   </w:style>
-  <w:style w:type="character" w:styleId="1114">
+  <w:style w:type="character" w:styleId="1122">
     <w:name w:val="Subtle Emphasis"/>
-    <w:basedOn w:val="1091"/>
+    <w:basedOn w:val="1099"/>
     <w:uiPriority w:val="19"/>
     <w:qFormat/>
     <w:pPr>
@@ -36758,9 +36765,9 @@
       <w:color w:val="404040" w:themeColor="text1" w:themeTint="BF"/>
     </w:rPr>
   </w:style>
-  <w:style w:type="character" w:styleId="1115">
+  <w:style w:type="character" w:styleId="1123">
     <w:name w:val="Emphasis"/>
-    <w:basedOn w:val="1091"/>
+    <w:basedOn w:val="1099"/>
     <w:uiPriority w:val="20"/>
     <w:qFormat/>
     <w:pPr>
@@ -36773,9 +36780,9 @@
       <w:iCs/>
     </w:rPr>
   </w:style>
-  <w:style w:type="character" w:styleId="1116">
+  <w:style w:type="character" w:styleId="1124">
     <w:name w:val="Strong"/>
-    <w:basedOn w:val="1091"/>
+    <w:basedOn w:val="1099"/>
     <w:uiPriority w:val="22"/>
     <w:qFormat/>
     <w:pPr>
@@ -36788,9 +36795,9 @@
       <w:bCs/>
     </w:rPr>
   </w:style>
-  <w:style w:type="character" w:styleId="1117">
+  <w:style w:type="character" w:styleId="1125">
     <w:name w:val="Subtle Reference"/>
-    <w:basedOn w:val="1091"/>
+    <w:basedOn w:val="1099"/>
     <w:uiPriority w:val="31"/>
     <w:qFormat/>
     <w:pPr>
@@ -36803,9 +36810,9 @@
       <w:color w:val="5a5a5a" w:themeColor="text1" w:themeTint="A5"/>
     </w:rPr>
   </w:style>
-  <w:style w:type="character" w:styleId="1118">
+  <w:style w:type="character" w:styleId="1126">
     <w:name w:val="Book Title"/>
-    <w:basedOn w:val="1091"/>
+    <w:basedOn w:val="1099"/>
     <w:uiPriority w:val="33"/>
     <w:qFormat/>
     <w:pPr>
@@ -36821,10 +36828,10 @@
       <w:spacing w:val="5"/>
     </w:rPr>
   </w:style>
-  <w:style w:type="paragraph" w:styleId="1119">
+  <w:style w:type="paragraph" w:styleId="1127">
     <w:name w:val="Header"/>
-    <w:basedOn w:val="1143"/>
-    <w:link w:val="1120"/>
+    <w:basedOn w:val="1151"/>
+    <w:link w:val="1128"/>
     <w:uiPriority w:val="99"/>
     <w:unhideWhenUsed/>
     <w:pPr>
@@ -36837,10 +36844,10 @@
       <w:ind/>
     </w:pPr>
   </w:style>
-  <w:style w:type="character" w:styleId="1120">
+  <w:style w:type="character" w:styleId="1128">
     <w:name w:val="Header Char"/>
-    <w:basedOn w:val="1091"/>
-    <w:link w:val="1119"/>
+    <w:basedOn w:val="1099"/>
+    <w:link w:val="1127"/>
     <w:uiPriority w:val="99"/>
     <w:pPr>
       <w:pBdr/>
@@ -36848,10 +36855,10 @@
       <w:ind/>
     </w:pPr>
   </w:style>
-  <w:style w:type="paragraph" w:styleId="1121">
+  <w:style w:type="paragraph" w:styleId="1129">
     <w:name w:val="Footer"/>
-    <w:basedOn w:val="1143"/>
-    <w:link w:val="1122"/>
+    <w:basedOn w:val="1151"/>
+    <w:link w:val="1130"/>
     <w:uiPriority w:val="99"/>
     <w:unhideWhenUsed/>
     <w:pPr>
@@ -36864,10 +36871,10 @@
       <w:ind/>
     </w:pPr>
   </w:style>
-  <w:style w:type="character" w:styleId="1122">
+  <w:style w:type="character" w:styleId="1130">
     <w:name w:val="Footer Char"/>
-    <w:basedOn w:val="1091"/>
-    <w:link w:val="1121"/>
+    <w:basedOn w:val="1099"/>
+    <w:link w:val="1129"/>
     <w:uiPriority w:val="99"/>
     <w:pPr>
       <w:pBdr/>
@@ -36875,10 +36882,10 @@
       <w:ind/>
     </w:pPr>
   </w:style>
-  <w:style w:type="paragraph" w:styleId="1123">
+  <w:style w:type="paragraph" w:styleId="1131">
     <w:name w:val="Caption"/>
-    <w:basedOn w:val="1143"/>
-    <w:next w:val="1143"/>
+    <w:basedOn w:val="1151"/>
+    <w:next w:val="1151"/>
     <w:uiPriority w:val="35"/>
     <w:unhideWhenUsed/>
     <w:qFormat/>
@@ -36895,10 +36902,10 @@
       <w:szCs w:val="18"/>
     </w:rPr>
   </w:style>
-  <w:style w:type="paragraph" w:styleId="1124">
+  <w:style w:type="paragraph" w:styleId="1132">
     <w:name w:val="footnote text"/>
-    <w:basedOn w:val="1143"/>
-    <w:link w:val="1125"/>
+    <w:basedOn w:val="1151"/>
+    <w:link w:val="1133"/>
     <w:uiPriority w:val="99"/>
     <w:semiHidden/>
     <w:unhideWhenUsed/>
@@ -36912,10 +36919,10 @@
       <w:szCs w:val="20"/>
     </w:rPr>
   </w:style>
-  <w:style w:type="character" w:styleId="1125">
+  <w:style w:type="character" w:styleId="1133">
     <w:name w:val="Footnote Text Char"/>
-    <w:basedOn w:val="1091"/>
-    <w:link w:val="1124"/>
+    <w:basedOn w:val="1099"/>
+    <w:link w:val="1132"/>
     <w:uiPriority w:val="99"/>
     <w:semiHidden/>
     <w:pPr>
@@ -36928,9 +36935,9 @@
       <w:szCs w:val="20"/>
     </w:rPr>
   </w:style>
-  <w:style w:type="character" w:styleId="1126">
+  <w:style w:type="character" w:styleId="1134">
     <w:name w:val="footnote reference"/>
-    <w:basedOn w:val="1091"/>
+    <w:basedOn w:val="1099"/>
     <w:uiPriority w:val="99"/>
     <w:semiHidden/>
     <w:unhideWhenUsed/>
@@ -36943,10 +36950,10 @@
       <w:vertAlign w:val="superscript"/>
     </w:rPr>
   </w:style>
-  <w:style w:type="paragraph" w:styleId="1127">
+  <w:style w:type="paragraph" w:styleId="1135">
     <w:name w:val="endnote text"/>
-    <w:basedOn w:val="1143"/>
-    <w:link w:val="1128"/>
+    <w:basedOn w:val="1151"/>
+    <w:link w:val="1136"/>
     <w:uiPriority w:val="99"/>
     <w:semiHidden/>
     <w:unhideWhenUsed/>
@@ -36960,10 +36967,10 @@
       <w:szCs w:val="20"/>
     </w:rPr>
   </w:style>
-  <w:style w:type="character" w:styleId="1128">
+  <w:style w:type="character" w:styleId="1136">
     <w:name w:val="Endnote Text Char"/>
-    <w:basedOn w:val="1091"/>
-    <w:link w:val="1127"/>
+    <w:basedOn w:val="1099"/>
+    <w:link w:val="1135"/>
     <w:uiPriority w:val="99"/>
     <w:semiHidden/>
     <w:pPr>
@@ -36976,9 +36983,9 @@
       <w:szCs w:val="20"/>
     </w:rPr>
   </w:style>
-  <w:style w:type="character" w:styleId="1129">
+  <w:style w:type="character" w:styleId="1137">
     <w:name w:val="endnote reference"/>
-    <w:basedOn w:val="1091"/>
+    <w:basedOn w:val="1099"/>
     <w:uiPriority w:val="99"/>
     <w:semiHidden/>
     <w:unhideWhenUsed/>
@@ -36991,9 +36998,9 @@
       <w:vertAlign w:val="superscript"/>
     </w:rPr>
   </w:style>
-  <w:style w:type="character" w:styleId="1130">
+  <w:style w:type="character" w:styleId="1138">
     <w:name w:val="Hyperlink"/>
-    <w:basedOn w:val="1091"/>
+    <w:basedOn w:val="1099"/>
     <w:uiPriority w:val="99"/>
     <w:unhideWhenUsed/>
     <w:pPr>
@@ -37006,9 +37013,9 @@
       <w:u w:val="single"/>
     </w:rPr>
   </w:style>
-  <w:style w:type="character" w:styleId="1131">
+  <w:style w:type="character" w:styleId="1139">
     <w:name w:val="FollowedHyperlink"/>
-    <w:basedOn w:val="1091"/>
+    <w:basedOn w:val="1099"/>
     <w:uiPriority w:val="99"/>
     <w:semiHidden/>
     <w:unhideWhenUsed/>
@@ -37022,10 +37029,10 @@
       <w:u w:val="single"/>
     </w:rPr>
   </w:style>
-  <w:style w:type="paragraph" w:styleId="1132">
+  <w:style w:type="paragraph" w:styleId="1140">
     <w:name w:val="toc 1"/>
-    <w:basedOn w:val="1143"/>
-    <w:next w:val="1143"/>
+    <w:basedOn w:val="1151"/>
+    <w:next w:val="1151"/>
     <w:uiPriority w:val="39"/>
     <w:unhideWhenUsed/>
     <w:pPr>
@@ -37034,10 +37041,10 @@
       <w:ind/>
     </w:pPr>
   </w:style>
-  <w:style w:type="paragraph" w:styleId="1133">
+  <w:style w:type="paragraph" w:styleId="1141">
     <w:name w:val="toc 2"/>
-    <w:basedOn w:val="1143"/>
-    <w:next w:val="1143"/>
+    <w:basedOn w:val="1151"/>
+    <w:next w:val="1151"/>
     <w:uiPriority w:val="39"/>
     <w:unhideWhenUsed/>
     <w:pPr>
@@ -37046,10 +37053,10 @@
       <w:ind w:left="220"/>
     </w:pPr>
   </w:style>
-  <w:style w:type="paragraph" w:styleId="1134">
+  <w:style w:type="paragraph" w:styleId="1142">
     <w:name w:val="toc 3"/>
-    <w:basedOn w:val="1143"/>
-    <w:next w:val="1143"/>
+    <w:basedOn w:val="1151"/>
+    <w:next w:val="1151"/>
     <w:uiPriority w:val="39"/>
     <w:unhideWhenUsed/>
     <w:pPr>
@@ -37058,10 +37065,10 @@
       <w:ind w:left="440"/>
     </w:pPr>
   </w:style>
-  <w:style w:type="paragraph" w:styleId="1135">
+  <w:style w:type="paragraph" w:styleId="1143">
     <w:name w:val="toc 4"/>
-    <w:basedOn w:val="1143"/>
-    <w:next w:val="1143"/>
+    <w:basedOn w:val="1151"/>
+    <w:next w:val="1151"/>
     <w:uiPriority w:val="39"/>
     <w:unhideWhenUsed/>
     <w:pPr>
@@ -37070,10 +37077,10 @@
       <w:ind w:left="660"/>
     </w:pPr>
   </w:style>
-  <w:style w:type="paragraph" w:styleId="1136">
+  <w:style w:type="paragraph" w:styleId="1144">
     <w:name w:val="toc 5"/>
-    <w:basedOn w:val="1143"/>
-    <w:next w:val="1143"/>
+    <w:basedOn w:val="1151"/>
+    <w:next w:val="1151"/>
     <w:uiPriority w:val="39"/>
     <w:unhideWhenUsed/>
     <w:pPr>
@@ -37082,10 +37089,10 @@
       <w:ind w:left="880"/>
     </w:pPr>
   </w:style>
-  <w:style w:type="paragraph" w:styleId="1137">
+  <w:style w:type="paragraph" w:styleId="1145">
     <w:name w:val="toc 6"/>
-    <w:basedOn w:val="1143"/>
-    <w:next w:val="1143"/>
+    <w:basedOn w:val="1151"/>
+    <w:next w:val="1151"/>
     <w:uiPriority w:val="39"/>
     <w:unhideWhenUsed/>
     <w:pPr>
@@ -37094,10 +37101,10 @@
       <w:ind w:left="1100"/>
     </w:pPr>
   </w:style>
-  <w:style w:type="paragraph" w:styleId="1138">
+  <w:style w:type="paragraph" w:styleId="1146">
     <w:name w:val="toc 7"/>
-    <w:basedOn w:val="1143"/>
-    <w:next w:val="1143"/>
+    <w:basedOn w:val="1151"/>
+    <w:next w:val="1151"/>
     <w:uiPriority w:val="39"/>
     <w:unhideWhenUsed/>
     <w:pPr>
@@ -37106,10 +37113,10 @@
       <w:ind w:left="1320"/>
     </w:pPr>
   </w:style>
-  <w:style w:type="paragraph" w:styleId="1139">
+  <w:style w:type="paragraph" w:styleId="1147">
     <w:name w:val="toc 8"/>
-    <w:basedOn w:val="1143"/>
-    <w:next w:val="1143"/>
+    <w:basedOn w:val="1151"/>
+    <w:next w:val="1151"/>
     <w:uiPriority w:val="39"/>
     <w:unhideWhenUsed/>
     <w:pPr>
@@ -37118,10 +37125,10 @@
       <w:ind w:left="1540"/>
     </w:pPr>
   </w:style>
-  <w:style w:type="paragraph" w:styleId="1140">
+  <w:style w:type="paragraph" w:styleId="1148">
     <w:name w:val="toc 9"/>
-    <w:basedOn w:val="1143"/>
-    <w:next w:val="1143"/>
+    <w:basedOn w:val="1151"/>
+    <w:next w:val="1151"/>
     <w:uiPriority w:val="39"/>
     <w:unhideWhenUsed/>
     <w:pPr>
@@ -37130,7 +37137,7 @@
       <w:ind w:left="1760"/>
     </w:pPr>
   </w:style>
-  <w:style w:type="paragraph" w:styleId="1141">
+  <w:style w:type="paragraph" w:styleId="1149">
     <w:name w:val="TOC Heading"/>
     <w:uiPriority w:val="39"/>
     <w:unhideWhenUsed/>
@@ -37140,10 +37147,10 @@
       <w:ind/>
     </w:pPr>
   </w:style>
-  <w:style w:type="paragraph" w:styleId="1142">
+  <w:style w:type="paragraph" w:styleId="1150">
     <w:name w:val="table of figures"/>
-    <w:basedOn w:val="1143"/>
-    <w:next w:val="1143"/>
+    <w:basedOn w:val="1151"/>
+    <w:next w:val="1151"/>
     <w:uiPriority w:val="99"/>
     <w:unhideWhenUsed/>
     <w:pPr>
@@ -37152,10 +37159,10 @@
       <w:ind/>
     </w:pPr>
   </w:style>
-  <w:style w:type="paragraph" w:styleId="1143" w:default="1">
+  <w:style w:type="paragraph" w:styleId="1151" w:default="1">
     <w:name w:val="Normal"/>
-    <w:next w:val="1143"/>
-    <w:link w:val="1143"/>
+    <w:next w:val="1151"/>
+    <w:link w:val="1151"/>
     <w:qFormat/>
     <w:pPr>
       <w:pBdr/>
@@ -37169,11 +37176,11 @@
       <w:lang w:val="en-US" w:eastAsia="en-US" w:bidi="en-US"/>
     </w:rPr>
   </w:style>
-  <w:style w:type="paragraph" w:styleId="1144">
+  <w:style w:type="paragraph" w:styleId="1152">
     <w:name w:val="Заголовок 1"/>
-    <w:basedOn w:val="1143"/>
-    <w:next w:val="1143"/>
-    <w:link w:val="1164"/>
+    <w:basedOn w:val="1151"/>
+    <w:next w:val="1151"/>
+    <w:link w:val="1172"/>
     <w:uiPriority w:val="9"/>
     <w:qFormat/>
     <w:pPr>
@@ -37191,11 +37198,11 @@
       <w:szCs w:val="32"/>
     </w:rPr>
   </w:style>
-  <w:style w:type="paragraph" w:styleId="1145">
+  <w:style w:type="paragraph" w:styleId="1153">
     <w:name w:val="Заголовок 2"/>
-    <w:basedOn w:val="1143"/>
-    <w:next w:val="1143"/>
-    <w:link w:val="1165"/>
+    <w:basedOn w:val="1151"/>
+    <w:next w:val="1151"/>
+    <w:link w:val="1173"/>
     <w:uiPriority w:val="9"/>
     <w:semiHidden/>
     <w:unhideWhenUsed/>
@@ -37217,11 +37224,11 @@
       <w:szCs w:val="28"/>
     </w:rPr>
   </w:style>
-  <w:style w:type="paragraph" w:styleId="1146">
+  <w:style w:type="paragraph" w:styleId="1154">
     <w:name w:val="Заголовок 3"/>
-    <w:basedOn w:val="1143"/>
-    <w:next w:val="1143"/>
-    <w:link w:val="1166"/>
+    <w:basedOn w:val="1151"/>
+    <w:next w:val="1151"/>
+    <w:link w:val="1174"/>
     <w:uiPriority w:val="9"/>
     <w:semiHidden/>
     <w:unhideWhenUsed/>
@@ -37241,11 +37248,11 @@
       <w:szCs w:val="26"/>
     </w:rPr>
   </w:style>
-  <w:style w:type="paragraph" w:styleId="1147">
+  <w:style w:type="paragraph" w:styleId="1155">
     <w:name w:val="Заголовок 4"/>
-    <w:basedOn w:val="1143"/>
-    <w:next w:val="1143"/>
-    <w:link w:val="1167"/>
+    <w:basedOn w:val="1151"/>
+    <w:next w:val="1151"/>
+    <w:link w:val="1175"/>
     <w:uiPriority w:val="9"/>
     <w:semiHidden/>
     <w:unhideWhenUsed/>
@@ -37264,11 +37271,11 @@
       <w:szCs w:val="28"/>
     </w:rPr>
   </w:style>
-  <w:style w:type="paragraph" w:styleId="1148">
+  <w:style w:type="paragraph" w:styleId="1156">
     <w:name w:val="Заголовок 5"/>
-    <w:basedOn w:val="1143"/>
-    <w:next w:val="1143"/>
-    <w:link w:val="1168"/>
+    <w:basedOn w:val="1151"/>
+    <w:next w:val="1151"/>
+    <w:link w:val="1176"/>
     <w:uiPriority w:val="9"/>
     <w:semiHidden/>
     <w:unhideWhenUsed/>
@@ -37288,11 +37295,11 @@
       <w:szCs w:val="26"/>
     </w:rPr>
   </w:style>
-  <w:style w:type="paragraph" w:styleId="1149">
+  <w:style w:type="paragraph" w:styleId="1157">
     <w:name w:val="Заголовок 6"/>
-    <w:basedOn w:val="1143"/>
-    <w:next w:val="1143"/>
-    <w:link w:val="1169"/>
+    <w:basedOn w:val="1151"/>
+    <w:next w:val="1151"/>
+    <w:link w:val="1177"/>
     <w:uiPriority w:val="9"/>
     <w:semiHidden/>
     <w:unhideWhenUsed/>
@@ -37310,11 +37317,11 @@
       <w:szCs w:val="22"/>
     </w:rPr>
   </w:style>
-  <w:style w:type="paragraph" w:styleId="1150">
+  <w:style w:type="paragraph" w:styleId="1158">
     <w:name w:val="Заголовок 7"/>
-    <w:basedOn w:val="1143"/>
-    <w:next w:val="1143"/>
-    <w:link w:val="1170"/>
+    <w:basedOn w:val="1151"/>
+    <w:next w:val="1151"/>
+    <w:link w:val="1178"/>
     <w:uiPriority w:val="9"/>
     <w:semiHidden/>
     <w:unhideWhenUsed/>
@@ -37326,11 +37333,11 @@
       <w:outlineLvl w:val="6"/>
     </w:pPr>
   </w:style>
-  <w:style w:type="paragraph" w:styleId="1151">
+  <w:style w:type="paragraph" w:styleId="1159">
     <w:name w:val="Заголовок 8"/>
-    <w:basedOn w:val="1143"/>
-    <w:next w:val="1143"/>
-    <w:link w:val="1171"/>
+    <w:basedOn w:val="1151"/>
+    <w:next w:val="1151"/>
+    <w:link w:val="1179"/>
     <w:uiPriority w:val="9"/>
     <w:semiHidden/>
     <w:unhideWhenUsed/>
@@ -37346,11 +37353,11 @@
       <w:iCs/>
     </w:rPr>
   </w:style>
-  <w:style w:type="paragraph" w:styleId="1152">
+  <w:style w:type="paragraph" w:styleId="1160">
     <w:name w:val="Заголовок 9"/>
-    <w:basedOn w:val="1143"/>
-    <w:next w:val="1143"/>
-    <w:link w:val="1172"/>
+    <w:basedOn w:val="1151"/>
+    <w:next w:val="1151"/>
+    <w:link w:val="1180"/>
     <w:uiPriority w:val="9"/>
     <w:semiHidden/>
     <w:unhideWhenUsed/>
@@ -37367,10 +37374,10 @@
       <w:szCs w:val="22"/>
     </w:rPr>
   </w:style>
-  <w:style w:type="character" w:styleId="1153">
+  <w:style w:type="character" w:styleId="1161">
     <w:name w:val="Основной шрифт абзаца"/>
-    <w:next w:val="1153"/>
-    <w:link w:val="1143"/>
+    <w:next w:val="1161"/>
+    <w:link w:val="1151"/>
     <w:uiPriority w:val="1"/>
     <w:unhideWhenUsed/>
     <w:pPr>
@@ -37379,10 +37386,10 @@
       <w:ind/>
     </w:pPr>
   </w:style>
-  <w:style w:type="table" w:styleId="1154">
+  <w:style w:type="table" w:styleId="1162">
     <w:name w:val="Обычная таблица"/>
-    <w:next w:val="1154"/>
-    <w:link w:val="1143"/>
+    <w:next w:val="1162"/>
+    <w:link w:val="1151"/>
     <w:uiPriority w:val="99"/>
     <w:semiHidden/>
     <w:unhideWhenUsed/>
@@ -37577,10 +37584,10 @@
       </w:tcPr>
     </w:tblStylePr>
   </w:style>
-  <w:style w:type="numbering" w:styleId="1155">
+  <w:style w:type="numbering" w:styleId="1163">
     <w:name w:val="Нет списка"/>
-    <w:next w:val="1155"/>
-    <w:link w:val="1143"/>
+    <w:next w:val="1163"/>
+    <w:link w:val="1151"/>
     <w:uiPriority w:val="99"/>
     <w:semiHidden/>
     <w:unhideWhenUsed/>
@@ -37590,11 +37597,11 @@
       <w:ind/>
     </w:pPr>
   </w:style>
-  <w:style w:type="paragraph" w:styleId="1156">
+  <w:style w:type="paragraph" w:styleId="1164">
     <w:name w:val="Верхний колонтитул"/>
-    <w:basedOn w:val="1143"/>
-    <w:next w:val="1156"/>
-    <w:link w:val="1157"/>
+    <w:basedOn w:val="1151"/>
+    <w:next w:val="1164"/>
+    <w:link w:val="1165"/>
     <w:uiPriority w:val="99"/>
     <w:unhideWhenUsed/>
     <w:pPr>
@@ -37607,11 +37614,11 @@
       <w:ind/>
     </w:pPr>
   </w:style>
-  <w:style w:type="character" w:styleId="1157">
+  <w:style w:type="character" w:styleId="1165">
     <w:name w:val="Верхний колонтитул Знак"/>
-    <w:basedOn w:val="1153"/>
-    <w:next w:val="1157"/>
-    <w:link w:val="1156"/>
+    <w:basedOn w:val="1161"/>
+    <w:next w:val="1165"/>
+    <w:link w:val="1164"/>
     <w:uiPriority w:val="99"/>
     <w:pPr>
       <w:pBdr/>
@@ -37619,11 +37626,11 @@
       <w:ind/>
     </w:pPr>
   </w:style>
-  <w:style w:type="paragraph" w:styleId="1158">
+  <w:style w:type="paragraph" w:styleId="1166">
     <w:name w:val="Нижний колонтитул"/>
-    <w:basedOn w:val="1143"/>
-    <w:next w:val="1158"/>
-    <w:link w:val="1159"/>
+    <w:basedOn w:val="1151"/>
+    <w:next w:val="1166"/>
+    <w:link w:val="1167"/>
     <w:uiPriority w:val="99"/>
     <w:unhideWhenUsed/>
     <w:pPr>
@@ -37636,11 +37643,11 @@
       <w:ind/>
     </w:pPr>
   </w:style>
-  <w:style w:type="character" w:styleId="1159">
+  <w:style w:type="character" w:styleId="1167">
     <w:name w:val="Нижний колонтитул Знак"/>
-    <w:basedOn w:val="1153"/>
-    <w:next w:val="1159"/>
-    <w:link w:val="1158"/>
+    <w:basedOn w:val="1161"/>
+    <w:next w:val="1167"/>
+    <w:link w:val="1166"/>
     <w:uiPriority w:val="99"/>
     <w:pPr>
       <w:pBdr/>
@@ -37648,11 +37655,11 @@
       <w:ind/>
     </w:pPr>
   </w:style>
-  <w:style w:type="paragraph" w:styleId="1160">
+  <w:style w:type="paragraph" w:styleId="1168">
     <w:name w:val="Текст выноски"/>
-    <w:basedOn w:val="1143"/>
-    <w:next w:val="1160"/>
-    <w:link w:val="1161"/>
+    <w:basedOn w:val="1151"/>
+    <w:next w:val="1168"/>
+    <w:link w:val="1169"/>
     <w:uiPriority w:val="99"/>
     <w:semiHidden/>
     <w:unhideWhenUsed/>
@@ -37667,10 +37674,10 @@
       <w:szCs w:val="16"/>
     </w:rPr>
   </w:style>
-  <w:style w:type="character" w:styleId="1161">
+  <w:style w:type="character" w:styleId="1169">
     <w:name w:val="Текст выноски Знак"/>
-    <w:next w:val="1161"/>
-    <w:link w:val="1160"/>
+    <w:next w:val="1169"/>
+    <w:link w:val="1168"/>
     <w:uiPriority w:val="99"/>
     <w:semiHidden/>
     <w:pPr>
@@ -37684,10 +37691,10 @@
       <w:szCs w:val="16"/>
     </w:rPr>
   </w:style>
-  <w:style w:type="character" w:styleId="1162">
+  <w:style w:type="character" w:styleId="1170">
     <w:name w:val="Замещающий текст"/>
-    <w:next w:val="1162"/>
-    <w:link w:val="1143"/>
+    <w:next w:val="1170"/>
+    <w:link w:val="1151"/>
     <w:uiPriority w:val="99"/>
     <w:semiHidden/>
     <w:pPr>
@@ -37699,10 +37706,10 @@
       <w:color w:val="808080"/>
     </w:rPr>
   </w:style>
-  <w:style w:type="character" w:styleId="1163">
+  <w:style w:type="character" w:styleId="1171">
     <w:name w:val="Гиперссылка"/>
-    <w:next w:val="1163"/>
-    <w:link w:val="1143"/>
+    <w:next w:val="1171"/>
+    <w:link w:val="1151"/>
     <w:uiPriority w:val="99"/>
     <w:unhideWhenUsed/>
     <w:pPr>
@@ -37715,10 +37722,10 @@
       <w:u w:val="single"/>
     </w:rPr>
   </w:style>
-  <w:style w:type="character" w:styleId="1164">
+  <w:style w:type="character" w:styleId="1172">
     <w:name w:val="Заголовок 1 Знак"/>
-    <w:next w:val="1164"/>
-    <w:link w:val="1144"/>
+    <w:next w:val="1172"/>
+    <w:link w:val="1152"/>
     <w:uiPriority w:val="9"/>
     <w:pPr>
       <w:pBdr/>
@@ -37733,10 +37740,10 @@
       <w:szCs w:val="32"/>
     </w:rPr>
   </w:style>
-  <w:style w:type="character" w:styleId="1165">
+  <w:style w:type="character" w:styleId="1173">
     <w:name w:val="Заголовок 2 Знак"/>
-    <w:next w:val="1165"/>
-    <w:link w:val="1145"/>
+    <w:next w:val="1173"/>
+    <w:link w:val="1153"/>
     <w:uiPriority w:val="9"/>
     <w:semiHidden/>
     <w:pPr>
@@ -37754,10 +37761,10 @@
       <w:szCs w:val="28"/>
     </w:rPr>
   </w:style>
-  <w:style w:type="character" w:styleId="1166">
+  <w:style w:type="character" w:styleId="1174">
     <w:name w:val="Заголовок 3 Знак"/>
-    <w:next w:val="1166"/>
-    <w:link w:val="1146"/>
+    <w:next w:val="1174"/>
+    <w:link w:val="1154"/>
     <w:uiPriority w:val="9"/>
     <w:semiHidden/>
     <w:pPr>
@@ -37773,10 +37780,10 @@
       <w:szCs w:val="26"/>
     </w:rPr>
   </w:style>
-  <w:style w:type="character" w:styleId="1167">
+  <w:style w:type="character" w:styleId="1175">
     <w:name w:val="Заголовок 4 Знак"/>
-    <w:next w:val="1167"/>
-    <w:link w:val="1147"/>
+    <w:next w:val="1175"/>
+    <w:link w:val="1155"/>
     <w:uiPriority w:val="9"/>
     <w:pPr>
       <w:pBdr/>
@@ -37790,10 +37797,10 @@
       <w:szCs w:val="28"/>
     </w:rPr>
   </w:style>
-  <w:style w:type="character" w:styleId="1168">
+  <w:style w:type="character" w:styleId="1176">
     <w:name w:val="Заголовок 5 Знак"/>
-    <w:next w:val="1168"/>
-    <w:link w:val="1148"/>
+    <w:next w:val="1176"/>
+    <w:link w:val="1156"/>
     <w:uiPriority w:val="9"/>
     <w:semiHidden/>
     <w:pPr>
@@ -37810,10 +37817,10 @@
       <w:szCs w:val="26"/>
     </w:rPr>
   </w:style>
-  <w:style w:type="character" w:styleId="1169">
+  <w:style w:type="character" w:styleId="1177">
     <w:name w:val="Заголовок 6 Знак"/>
-    <w:next w:val="1169"/>
-    <w:link w:val="1149"/>
+    <w:next w:val="1177"/>
+    <w:link w:val="1157"/>
     <w:uiPriority w:val="9"/>
     <w:semiHidden/>
     <w:pPr>
@@ -37826,10 +37833,10 @@
       <w:bCs/>
     </w:rPr>
   </w:style>
-  <w:style w:type="character" w:styleId="1170">
+  <w:style w:type="character" w:styleId="1178">
     <w:name w:val="Заголовок 7 Знак"/>
-    <w:next w:val="1170"/>
-    <w:link w:val="1150"/>
+    <w:next w:val="1178"/>
+    <w:link w:val="1158"/>
     <w:uiPriority w:val="9"/>
     <w:semiHidden/>
     <w:pPr>
@@ -37842,10 +37849,10 @@
       <w:szCs w:val="24"/>
     </w:rPr>
   </w:style>
-  <w:style w:type="character" w:styleId="1171">
+  <w:style w:type="character" w:styleId="1179">
     <w:name w:val="Заголовок 8 Знак"/>
-    <w:next w:val="1171"/>
-    <w:link w:val="1151"/>
+    <w:next w:val="1179"/>
+    <w:link w:val="1159"/>
     <w:uiPriority w:val="9"/>
     <w:semiHidden/>
     <w:pPr>
@@ -37860,10 +37867,10 @@
       <w:szCs w:val="24"/>
     </w:rPr>
   </w:style>
-  <w:style w:type="character" w:styleId="1172">
+  <w:style w:type="character" w:styleId="1180">
     <w:name w:val="Заголовок 9 Знак"/>
-    <w:next w:val="1172"/>
-    <w:link w:val="1152"/>
+    <w:next w:val="1180"/>
+    <w:link w:val="1160"/>
     <w:uiPriority w:val="9"/>
     <w:semiHidden/>
     <w:pPr>
@@ -37875,11 +37882,11 @@
       <w:rFonts w:ascii="Cambria" w:hAnsi="Cambria" w:eastAsia="Times New Roman"/>
     </w:rPr>
   </w:style>
-  <w:style w:type="paragraph" w:styleId="1173">
+  <w:style w:type="paragraph" w:styleId="1181">
     <w:name w:val="Название"/>
-    <w:basedOn w:val="1143"/>
-    <w:next w:val="1143"/>
-    <w:link w:val="1174"/>
+    <w:basedOn w:val="1151"/>
+    <w:next w:val="1151"/>
+    <w:link w:val="1182"/>
     <w:uiPriority w:val="10"/>
     <w:qFormat/>
     <w:pPr>
@@ -37897,10 +37904,10 @@
       <w:szCs w:val="32"/>
     </w:rPr>
   </w:style>
-  <w:style w:type="character" w:styleId="1174">
+  <w:style w:type="character" w:styleId="1182">
     <w:name w:val="Название Знак"/>
-    <w:next w:val="1174"/>
-    <w:link w:val="1173"/>
+    <w:next w:val="1182"/>
+    <w:link w:val="1181"/>
     <w:uiPriority w:val="10"/>
     <w:pPr>
       <w:pBdr/>
@@ -37915,11 +37922,11 @@
       <w:szCs w:val="32"/>
     </w:rPr>
   </w:style>
-  <w:style w:type="paragraph" w:styleId="1175">
+  <w:style w:type="paragraph" w:styleId="1183">
     <w:name w:val="Подзаголовок"/>
-    <w:basedOn w:val="1143"/>
-    <w:next w:val="1143"/>
-    <w:link w:val="1176"/>
+    <w:basedOn w:val="1151"/>
+    <w:next w:val="1151"/>
+    <w:link w:val="1184"/>
     <w:uiPriority w:val="11"/>
     <w:qFormat/>
     <w:pPr>
@@ -37933,10 +37940,10 @@
       <w:rFonts w:ascii="Cambria" w:hAnsi="Cambria" w:eastAsia="Times New Roman"/>
     </w:rPr>
   </w:style>
-  <w:style w:type="character" w:styleId="1176">
+  <w:style w:type="character" w:styleId="1184">
     <w:name w:val="Подзаголовок Знак"/>
-    <w:next w:val="1176"/>
-    <w:link w:val="1175"/>
+    <w:next w:val="1184"/>
+    <w:link w:val="1183"/>
     <w:uiPriority w:val="11"/>
     <w:pPr>
       <w:pBdr/>
@@ -37949,10 +37956,10 @@
       <w:szCs w:val="24"/>
     </w:rPr>
   </w:style>
-  <w:style w:type="character" w:styleId="1177">
+  <w:style w:type="character" w:styleId="1185">
     <w:name w:val="Строгий"/>
-    <w:next w:val="1177"/>
-    <w:link w:val="1143"/>
+    <w:next w:val="1185"/>
+    <w:link w:val="1151"/>
     <w:uiPriority w:val="22"/>
     <w:qFormat/>
     <w:pPr>
@@ -37965,10 +37972,10 @@
       <w:bCs/>
     </w:rPr>
   </w:style>
-  <w:style w:type="character" w:styleId="1178">
+  <w:style w:type="character" w:styleId="1186">
     <w:name w:val="Выделение"/>
-    <w:next w:val="1178"/>
-    <w:link w:val="1143"/>
+    <w:next w:val="1186"/>
+    <w:link w:val="1151"/>
     <w:uiPriority w:val="20"/>
     <w:qFormat/>
     <w:pPr>
@@ -37983,11 +37990,11 @@
       <w:iCs/>
     </w:rPr>
   </w:style>
-  <w:style w:type="paragraph" w:styleId="1179">
+  <w:style w:type="paragraph" w:styleId="1187">
     <w:name w:val="Без интервала"/>
-    <w:basedOn w:val="1143"/>
-    <w:next w:val="1179"/>
-    <w:link w:val="1143"/>
+    <w:basedOn w:val="1151"/>
+    <w:next w:val="1187"/>
+    <w:link w:val="1151"/>
     <w:uiPriority w:val="1"/>
     <w:qFormat/>
     <w:pPr>
@@ -37999,11 +38006,11 @@
       <w:szCs w:val="32"/>
     </w:rPr>
   </w:style>
-  <w:style w:type="paragraph" w:styleId="1180">
+  <w:style w:type="paragraph" w:styleId="1188">
     <w:name w:val="Абзац списка"/>
-    <w:basedOn w:val="1143"/>
-    <w:next w:val="1180"/>
-    <w:link w:val="1143"/>
+    <w:basedOn w:val="1151"/>
+    <w:next w:val="1188"/>
+    <w:link w:val="1151"/>
     <w:uiPriority w:val="34"/>
     <w:qFormat/>
     <w:pPr>
@@ -38013,11 +38020,11 @@
       <w:contextualSpacing w:val="true"/>
     </w:pPr>
   </w:style>
-  <w:style w:type="paragraph" w:styleId="1181">
+  <w:style w:type="paragraph" w:styleId="1189">
     <w:name w:val="Цитата 2"/>
-    <w:basedOn w:val="1143"/>
-    <w:next w:val="1143"/>
-    <w:link w:val="1182"/>
+    <w:basedOn w:val="1151"/>
+    <w:next w:val="1151"/>
+    <w:link w:val="1190"/>
     <w:uiPriority w:val="29"/>
     <w:qFormat/>
     <w:pPr>
@@ -38029,10 +38036,10 @@
       <w:i/>
     </w:rPr>
   </w:style>
-  <w:style w:type="character" w:styleId="1182">
+  <w:style w:type="character" w:styleId="1190">
     <w:name w:val="Цитата 2 Знак"/>
-    <w:next w:val="1182"/>
-    <w:link w:val="1181"/>
+    <w:next w:val="1190"/>
+    <w:link w:val="1189"/>
     <w:uiPriority w:val="29"/>
     <w:pPr>
       <w:pBdr/>
@@ -38045,11 +38052,11 @@
       <w:szCs w:val="24"/>
     </w:rPr>
   </w:style>
-  <w:style w:type="paragraph" w:styleId="1183">
+  <w:style w:type="paragraph" w:styleId="1191">
     <w:name w:val="Выделенная цитата"/>
-    <w:basedOn w:val="1143"/>
-    <w:next w:val="1143"/>
-    <w:link w:val="1184"/>
+    <w:basedOn w:val="1151"/>
+    <w:next w:val="1151"/>
+    <w:link w:val="1192"/>
     <w:uiPriority w:val="30"/>
     <w:qFormat/>
     <w:pPr>
@@ -38063,10 +38070,10 @@
       <w:szCs w:val="22"/>
     </w:rPr>
   </w:style>
-  <w:style w:type="character" w:styleId="1184">
+  <w:style w:type="character" w:styleId="1192">
     <w:name w:val="Выделенная цитата Знак"/>
-    <w:next w:val="1184"/>
-    <w:link w:val="1183"/>
+    <w:next w:val="1192"/>
+    <w:link w:val="1191"/>
     <w:uiPriority w:val="30"/>
     <w:pPr>
       <w:pBdr/>
@@ -38079,10 +38086,10 @@
       <w:sz w:val="24"/>
     </w:rPr>
   </w:style>
-  <w:style w:type="character" w:styleId="1185">
+  <w:style w:type="character" w:styleId="1193">
     <w:name w:val="Слабое выделение"/>
-    <w:next w:val="1185"/>
-    <w:link w:val="1143"/>
+    <w:next w:val="1193"/>
+    <w:link w:val="1151"/>
     <w:uiPriority w:val="19"/>
     <w:qFormat/>
     <w:pPr>
@@ -38095,10 +38102,10 @@
       <w:color w:val="5a5a5a"/>
     </w:rPr>
   </w:style>
-  <w:style w:type="character" w:styleId="1186">
+  <w:style w:type="character" w:styleId="1194">
     <w:name w:val="Сильное выделение"/>
-    <w:next w:val="1186"/>
-    <w:link w:val="1143"/>
+    <w:next w:val="1194"/>
+    <w:link w:val="1151"/>
     <w:uiPriority w:val="21"/>
     <w:qFormat/>
     <w:pPr>
@@ -38114,10 +38121,10 @@
       <w:u w:val="single"/>
     </w:rPr>
   </w:style>
-  <w:style w:type="character" w:styleId="1187">
+  <w:style w:type="character" w:styleId="1195">
     <w:name w:val="Слабая ссылка"/>
-    <w:next w:val="1187"/>
-    <w:link w:val="1143"/>
+    <w:next w:val="1195"/>
+    <w:link w:val="1151"/>
     <w:uiPriority w:val="31"/>
     <w:qFormat/>
     <w:pPr>
@@ -38131,10 +38138,10 @@
       <w:u w:val="single"/>
     </w:rPr>
   </w:style>
-  <w:style w:type="character" w:styleId="1188">
+  <w:style w:type="character" w:styleId="1196">
     <w:name w:val="Сильная ссылка"/>
-    <w:next w:val="1188"/>
-    <w:link w:val="1143"/>
+    <w:next w:val="1196"/>
+    <w:link w:val="1151"/>
     <w:uiPriority w:val="32"/>
     <w:qFormat/>
     <w:pPr>
@@ -38148,10 +38155,10 @@
       <w:u w:val="single"/>
     </w:rPr>
   </w:style>
-  <w:style w:type="character" w:styleId="1189">
+  <w:style w:type="character" w:styleId="1197">
     <w:name w:val="Название книги"/>
-    <w:next w:val="1189"/>
-    <w:link w:val="1143"/>
+    <w:next w:val="1197"/>
+    <w:link w:val="1151"/>
     <w:uiPriority w:val="33"/>
     <w:qFormat/>
     <w:pPr>
@@ -38167,11 +38174,11 @@
       <w:szCs w:val="24"/>
     </w:rPr>
   </w:style>
-  <w:style w:type="paragraph" w:styleId="1190">
+  <w:style w:type="paragraph" w:styleId="1198">
     <w:name w:val="Заголовок оглавления"/>
-    <w:basedOn w:val="1144"/>
-    <w:next w:val="1143"/>
-    <w:link w:val="1143"/>
+    <w:basedOn w:val="1152"/>
+    <w:next w:val="1151"/>
+    <w:link w:val="1151"/>
     <w:uiPriority w:val="39"/>
     <w:semiHidden/>
     <w:unhideWhenUsed/>
@@ -38183,11 +38190,11 @@
       <w:outlineLvl w:val="9"/>
     </w:pPr>
   </w:style>
-  <w:style w:type="paragraph" w:styleId="1191">
+  <w:style w:type="paragraph" w:styleId="1199">
     <w:name w:val="Стиль2"/>
-    <w:basedOn w:val="1143"/>
-    <w:next w:val="1191"/>
-    <w:link w:val="1143"/>
+    <w:basedOn w:val="1151"/>
+    <w:next w:val="1199"/>
+    <w:link w:val="1151"/>
     <w:pPr>
       <w:pBdr/>
       <w:spacing w:before="240"/>
@@ -38201,11 +38208,11 @@
       <w:lang w:val="ru-RU" w:eastAsia="ru-RU" w:bidi="ar-SA"/>
     </w:rPr>
   </w:style>
-  <w:style w:type="paragraph" w:styleId="1192">
+  <w:style w:type="paragraph" w:styleId="1200">
     <w:name w:val="Стандартный HTML"/>
-    <w:basedOn w:val="1143"/>
-    <w:next w:val="1192"/>
-    <w:link w:val="1193"/>
+    <w:basedOn w:val="1151"/>
+    <w:next w:val="1200"/>
+    <w:link w:val="1201"/>
     <w:pPr>
       <w:pBdr/>
       <w:tabs>
@@ -38237,10 +38244,10 @@
       <w:lang w:val="ru-RU" w:eastAsia="ru-RU" w:bidi="ar-SA"/>
     </w:rPr>
   </w:style>
-  <w:style w:type="character" w:styleId="1193">
+  <w:style w:type="character" w:styleId="1201">
     <w:name w:val="Стандартный HTML Знак"/>
-    <w:next w:val="1193"/>
-    <w:link w:val="1192"/>
+    <w:next w:val="1201"/>
+    <w:link w:val="1200"/>
     <w:pPr>
       <w:pBdr/>
       <w:spacing/>
@@ -38251,10 +38258,10 @@
       <w:color w:val="000000"/>
     </w:rPr>
   </w:style>
-  <w:style w:type="character" w:styleId="1194">
+  <w:style w:type="character" w:styleId="1202">
     <w:name w:val="c1"/>
-    <w:next w:val="1194"/>
-    <w:link w:val="1143"/>
+    <w:next w:val="1202"/>
+    <w:link w:val="1151"/>
     <w:pPr>
       <w:pBdr/>
       <w:spacing/>
@@ -38264,11 +38271,11 @@
       <w:color w:val="0000ff"/>
     </w:rPr>
   </w:style>
-  <w:style w:type="paragraph" w:styleId="1195">
+  <w:style w:type="paragraph" w:styleId="1203">
     <w:name w:val="Ñòèëü3"/>
-    <w:basedOn w:val="1143"/>
-    <w:next w:val="1195"/>
-    <w:link w:val="1143"/>
+    <w:basedOn w:val="1151"/>
+    <w:next w:val="1203"/>
+    <w:link w:val="1151"/>
     <w:pPr>
       <w:pBdr/>
       <w:spacing w:after="240" w:before="120"/>
@@ -38281,21 +38288,21 @@
       <w:lang w:val="ru-RU" w:eastAsia="ru-RU" w:bidi="ar-SA"/>
     </w:rPr>
   </w:style>
-  <w:style w:type="character" w:styleId="1196">
+  <w:style w:type="character" w:styleId="1204">
     <w:name w:val="apple-style-span"/>
-    <w:next w:val="1196"/>
-    <w:link w:val="1143"/>
+    <w:next w:val="1204"/>
+    <w:link w:val="1151"/>
     <w:pPr>
       <w:pBdr/>
       <w:spacing/>
       <w:ind/>
     </w:pPr>
   </w:style>
-  <w:style w:type="table" w:styleId="1197">
+  <w:style w:type="table" w:styleId="1205">
     <w:name w:val="Сетка таблицы"/>
-    <w:basedOn w:val="1154"/>
-    <w:next w:val="1197"/>
-    <w:link w:val="1143"/>
+    <w:basedOn w:val="1162"/>
+    <w:next w:val="1205"/>
+    <w:link w:val="1151"/>
     <w:uiPriority w:val="59"/>
     <w:pPr>
       <w:pBdr/>
@@ -38487,11 +38494,11 @@
       </w:tcPr>
     </w:tblStylePr>
   </w:style>
-  <w:style w:type="paragraph" w:styleId="1198">
+  <w:style w:type="paragraph" w:styleId="1206">
     <w:name w:val="Обычный (веб)"/>
-    <w:basedOn w:val="1143"/>
-    <w:next w:val="1198"/>
-    <w:link w:val="1143"/>
+    <w:basedOn w:val="1151"/>
+    <w:next w:val="1206"/>
+    <w:link w:val="1151"/>
     <w:uiPriority w:val="99"/>
     <w:unhideWhenUsed/>
     <w:pPr>
@@ -38503,11 +38510,11 @@
       <w:lang w:val="ru-RU" w:eastAsia="ru-RU" w:bidi="ar-SA"/>
     </w:rPr>
   </w:style>
-  <w:style w:type="paragraph" w:styleId="1199">
+  <w:style w:type="paragraph" w:styleId="1207">
     <w:name w:val="Таблицы (моноширинный)"/>
-    <w:basedOn w:val="1143"/>
-    <w:next w:val="1143"/>
-    <w:link w:val="1143"/>
+    <w:basedOn w:val="1151"/>
+    <w:next w:val="1151"/>
+    <w:link w:val="1151"/>
     <w:uiPriority w:val="99"/>
     <w:pPr>
       <w:widowControl w:val="false"/>
@@ -38521,10 +38528,10 @@
       <w:lang w:val="ru-RU" w:eastAsia="ru-RU" w:bidi="ar-SA"/>
     </w:rPr>
   </w:style>
-  <w:style w:type="paragraph" w:styleId="1200">
+  <w:style w:type="paragraph" w:styleId="1208">
     <w:name w:val="По умолчанию"/>
-    <w:next w:val="1200"/>
-    <w:link w:val="1143"/>
+    <w:next w:val="1208"/>
+    <w:link w:val="1151"/>
     <w:pPr>
       <w:pBdr>
         <w:top w:val="none" w:color="000000" w:sz="4" w:space="0"/>
@@ -38544,10 +38551,10 @@
       <w:lang w:val="ru-RU" w:eastAsia="ru-RU" w:bidi="ar-SA"/>
     </w:rPr>
   </w:style>
-  <w:style w:type="character" w:styleId="1201">
+  <w:style w:type="character" w:styleId="1209">
     <w:name w:val="Знак примечания"/>
-    <w:next w:val="1201"/>
-    <w:link w:val="1143"/>
+    <w:next w:val="1209"/>
+    <w:link w:val="1151"/>
     <w:uiPriority w:val="99"/>
     <w:semiHidden/>
     <w:unhideWhenUsed/>
@@ -38561,11 +38568,11 @@
       <w:szCs w:val="16"/>
     </w:rPr>
   </w:style>
-  <w:style w:type="paragraph" w:styleId="1202">
+  <w:style w:type="paragraph" w:styleId="1210">
     <w:name w:val="Текст примечания"/>
-    <w:basedOn w:val="1143"/>
-    <w:next w:val="1202"/>
-    <w:link w:val="1203"/>
+    <w:basedOn w:val="1151"/>
+    <w:next w:val="1210"/>
+    <w:link w:val="1211"/>
     <w:uiPriority w:val="99"/>
     <w:semiHidden/>
     <w:unhideWhenUsed/>
@@ -38579,10 +38586,10 @@
       <w:szCs w:val="20"/>
     </w:rPr>
   </w:style>
-  <w:style w:type="character" w:styleId="1203">
+  <w:style w:type="character" w:styleId="1211">
     <w:name w:val="Текст примечания Знак"/>
-    <w:next w:val="1203"/>
-    <w:link w:val="1202"/>
+    <w:next w:val="1211"/>
+    <w:link w:val="1210"/>
     <w:uiPriority w:val="99"/>
     <w:semiHidden/>
     <w:pPr>
@@ -38595,11 +38602,11 @@
       <w:lang w:val="en-US" w:eastAsia="en-US" w:bidi="en-US"/>
     </w:rPr>
   </w:style>
-  <w:style w:type="paragraph" w:styleId="1204">
+  <w:style w:type="paragraph" w:styleId="1212">
     <w:name w:val="Тема примечания"/>
-    <w:basedOn w:val="1202"/>
-    <w:next w:val="1202"/>
-    <w:link w:val="1205"/>
+    <w:basedOn w:val="1210"/>
+    <w:next w:val="1210"/>
+    <w:link w:val="1213"/>
     <w:uiPriority w:val="99"/>
     <w:semiHidden/>
     <w:unhideWhenUsed/>
@@ -38613,10 +38620,10 @@
       <w:bCs/>
     </w:rPr>
   </w:style>
-  <w:style w:type="character" w:styleId="1205">
+  <w:style w:type="character" w:styleId="1213">
     <w:name w:val="Тема примечания Знак"/>
-    <w:next w:val="1205"/>
-    <w:link w:val="1204"/>
+    <w:next w:val="1213"/>
+    <w:link w:val="1212"/>
     <w:uiPriority w:val="99"/>
     <w:semiHidden/>
     <w:pPr>
@@ -38631,10 +38638,10 @@
       <w:lang w:val="en-US" w:eastAsia="en-US" w:bidi="en-US"/>
     </w:rPr>
   </w:style>
-  <w:style w:type="character" w:styleId="1206">
+  <w:style w:type="character" w:styleId="1214">
     <w:name w:val="Основной текст_"/>
-    <w:next w:val="1206"/>
-    <w:link w:val="1207"/>
+    <w:next w:val="1214"/>
+    <w:link w:val="1215"/>
     <w:pPr>
       <w:pBdr/>
       <w:spacing/>
@@ -38647,11 +38654,11 @@
       <w:shd w:val="clear" w:color="auto" w:fill="ffffff"/>
     </w:rPr>
   </w:style>
-  <w:style w:type="paragraph" w:styleId="1207">
+  <w:style w:type="paragraph" w:styleId="1215">
     <w:name w:val="Основной текст1"/>
-    <w:basedOn w:val="1143"/>
-    <w:next w:val="1207"/>
-    <w:link w:val="1206"/>
+    <w:basedOn w:val="1151"/>
+    <w:next w:val="1215"/>
+    <w:link w:val="1214"/>
     <w:pPr>
       <w:widowControl w:val="false"/>
       <w:pBdr/>
@@ -38665,10 +38672,10 @@
       <w:lang w:val="ru-RU" w:eastAsia="ru-RU" w:bidi="ar-SA"/>
     </w:rPr>
   </w:style>
-  <w:style w:type="character" w:styleId="1208">
+  <w:style w:type="character" w:styleId="1216">
     <w:name w:val="Неразрешенное упоминание"/>
-    <w:next w:val="1208"/>
-    <w:link w:val="1143"/>
+    <w:next w:val="1216"/>
+    <w:link w:val="1151"/>
     <w:uiPriority w:val="99"/>
     <w:semiHidden/>
     <w:unhideWhenUsed/>
@@ -38682,10 +38689,10 @@
       <w:shd w:val="clear" w:color="auto" w:fill="e1dfdd"/>
     </w:rPr>
   </w:style>
-  <w:style w:type="paragraph" w:styleId="1209">
+  <w:style w:type="paragraph" w:styleId="1217">
     <w:name w:val="Default"/>
-    <w:next w:val="1209"/>
-    <w:link w:val="1143"/>
+    <w:next w:val="1217"/>
+    <w:link w:val="1151"/>
     <w:pPr>
       <w:pBdr/>
       <w:spacing/>

</xml_diff>